<commit_message>
Q5 part 2 small fix
</commit_message>
<xml_diff>
--- a/תשובות.docx
+++ b/תשובות.docx
@@ -11990,7 +11990,6 @@
       <w:pPr>
         <w:pStyle w:val="HTMLPreformatted"/>
         <w:shd w:val="clear" w:color="auto" w:fill="2B2B2B"/>
-        <w:spacing w:after="240"/>
         <w:rPr>
           <w:color w:val="A9B7C6"/>
           <w:sz w:val="24"/>
@@ -15279,7 +15278,6 @@
           <w:szCs w:val="24"/>
         </w:rPr>
         <w:br/>
-        <w:t xml:space="preserve">    </w:t>
       </w:r>
       <w:proofErr w:type="spellStart"/>
       <w:r>
@@ -15355,13 +15353,23 @@
         </w:rPr>
         <w:t xml:space="preserve">in </w:t>
       </w:r>
-      <w:r>
-        <w:rPr>
-          <w:color w:val="A9B7C6"/>
-          <w:sz w:val="24"/>
-          <w:szCs w:val="24"/>
-        </w:rPr>
-        <w:t>results]</w:t>
+      <w:proofErr w:type="spellStart"/>
+      <w:r>
+        <w:rPr>
+          <w:color w:val="A9B7C6"/>
+          <w:sz w:val="24"/>
+          <w:szCs w:val="24"/>
+        </w:rPr>
+        <w:t>step_results</w:t>
+      </w:r>
+      <w:proofErr w:type="spellEnd"/>
+      <w:r>
+        <w:rPr>
+          <w:color w:val="A9B7C6"/>
+          <w:sz w:val="24"/>
+          <w:szCs w:val="24"/>
+        </w:rPr>
+        <w:t>]</w:t>
       </w:r>
       <w:r>
         <w:rPr>
@@ -15442,7 +15450,6 @@
           <w:szCs w:val="24"/>
         </w:rPr>
         <w:br/>
-        <w:t xml:space="preserve">    </w:t>
       </w:r>
       <w:proofErr w:type="spellStart"/>
       <w:r>
@@ -15518,13 +15525,23 @@
         </w:rPr>
         <w:t xml:space="preserve">in </w:t>
       </w:r>
-      <w:r>
-        <w:rPr>
-          <w:color w:val="A9B7C6"/>
-          <w:sz w:val="24"/>
-          <w:szCs w:val="24"/>
-        </w:rPr>
-        <w:t>results]</w:t>
+      <w:proofErr w:type="spellStart"/>
+      <w:r>
+        <w:rPr>
+          <w:color w:val="A9B7C6"/>
+          <w:sz w:val="24"/>
+          <w:szCs w:val="24"/>
+        </w:rPr>
+        <w:t>step_results</w:t>
+      </w:r>
+      <w:proofErr w:type="spellEnd"/>
+      <w:r>
+        <w:rPr>
+          <w:color w:val="A9B7C6"/>
+          <w:sz w:val="24"/>
+          <w:szCs w:val="24"/>
+        </w:rPr>
+        <w:t>]</w:t>
       </w:r>
       <w:r>
         <w:rPr>
@@ -15605,7 +15622,6 @@
           <w:szCs w:val="24"/>
         </w:rPr>
         <w:br/>
-        <w:t xml:space="preserve">    </w:t>
       </w:r>
       <w:proofErr w:type="spellStart"/>
       <w:r>
@@ -15681,13 +15697,23 @@
         </w:rPr>
         <w:t xml:space="preserve">in </w:t>
       </w:r>
-      <w:r>
-        <w:rPr>
-          <w:color w:val="A9B7C6"/>
-          <w:sz w:val="24"/>
-          <w:szCs w:val="24"/>
-        </w:rPr>
-        <w:t>results]</w:t>
+      <w:proofErr w:type="spellStart"/>
+      <w:r>
+        <w:rPr>
+          <w:color w:val="A9B7C6"/>
+          <w:sz w:val="24"/>
+          <w:szCs w:val="24"/>
+        </w:rPr>
+        <w:t>step_results</w:t>
+      </w:r>
+      <w:proofErr w:type="spellEnd"/>
+      <w:r>
+        <w:rPr>
+          <w:color w:val="A9B7C6"/>
+          <w:sz w:val="24"/>
+          <w:szCs w:val="24"/>
+        </w:rPr>
+        <w:t>]</w:t>
       </w:r>
       <w:r>
         <w:rPr>
@@ -15768,7 +15794,6 @@
           <w:szCs w:val="24"/>
         </w:rPr>
         <w:br/>
-        <w:t xml:space="preserve">    </w:t>
       </w:r>
       <w:proofErr w:type="spellStart"/>
       <w:r>
@@ -15844,13 +15869,23 @@
         </w:rPr>
         <w:t xml:space="preserve">in </w:t>
       </w:r>
-      <w:r>
-        <w:rPr>
-          <w:color w:val="A9B7C6"/>
-          <w:sz w:val="24"/>
-          <w:szCs w:val="24"/>
-        </w:rPr>
-        <w:t>results]</w:t>
+      <w:proofErr w:type="spellStart"/>
+      <w:r>
+        <w:rPr>
+          <w:color w:val="A9B7C6"/>
+          <w:sz w:val="24"/>
+          <w:szCs w:val="24"/>
+        </w:rPr>
+        <w:t>step_results</w:t>
+      </w:r>
+      <w:proofErr w:type="spellEnd"/>
+      <w:r>
+        <w:rPr>
+          <w:color w:val="A9B7C6"/>
+          <w:sz w:val="24"/>
+          <w:szCs w:val="24"/>
+        </w:rPr>
+        <w:t>]</w:t>
       </w:r>
       <w:r>
         <w:rPr>
@@ -15931,7 +15966,6 @@
           <w:szCs w:val="24"/>
         </w:rPr>
         <w:br/>
-        <w:t xml:space="preserve">    </w:t>
       </w:r>
       <w:proofErr w:type="spellStart"/>
       <w:r>
@@ -16007,13 +16041,23 @@
         </w:rPr>
         <w:t xml:space="preserve">in </w:t>
       </w:r>
-      <w:r>
-        <w:rPr>
-          <w:color w:val="A9B7C6"/>
-          <w:sz w:val="24"/>
-          <w:szCs w:val="24"/>
-        </w:rPr>
-        <w:t>results]</w:t>
+      <w:proofErr w:type="spellStart"/>
+      <w:r>
+        <w:rPr>
+          <w:color w:val="A9B7C6"/>
+          <w:sz w:val="24"/>
+          <w:szCs w:val="24"/>
+        </w:rPr>
+        <w:t>step_results</w:t>
+      </w:r>
+      <w:proofErr w:type="spellEnd"/>
+      <w:r>
+        <w:rPr>
+          <w:color w:val="A9B7C6"/>
+          <w:sz w:val="24"/>
+          <w:szCs w:val="24"/>
+        </w:rPr>
+        <w:t>]</w:t>
       </w:r>
       <w:r>
         <w:rPr>
@@ -16087,6 +16131,20 @@
         </w:rPr>
         <w:t>)</w:t>
       </w:r>
+    </w:p>
+    <w:p>
+      <w:pPr>
+        <w:pStyle w:val="HTMLPreformatted"/>
+        <w:shd w:val="clear" w:color="auto" w:fill="2B2B2B"/>
+        <w:spacing w:after="240"/>
+        <w:rPr>
+          <w:color w:val="A9B7C6"/>
+          <w:sz w:val="24"/>
+          <w:szCs w:val="24"/>
+        </w:rPr>
+      </w:pPr>
+      <w:bookmarkStart w:id="0" w:name="_GoBack"/>
+      <w:bookmarkEnd w:id="0"/>
       <w:r>
         <w:rPr>
           <w:color w:val="A9B7C6"/>
@@ -17303,9 +17361,8 @@
       <w:pPr>
         <w:bidi/>
         <w:rPr>
-          <w:rFonts w:eastAsiaTheme="minorEastAsia" w:hint="cs"/>
+          <w:rFonts w:eastAsiaTheme="minorEastAsia"/>
           <w:i/>
-          <w:rtl/>
           <w:lang w:bidi="he-IL"/>
         </w:rPr>
       </w:pPr>
@@ -17359,8 +17416,6 @@
           </wp:inline>
         </w:drawing>
       </w:r>
-      <w:bookmarkStart w:id="0" w:name="_GoBack"/>
-      <w:bookmarkEnd w:id="0"/>
     </w:p>
     <w:sectPr>
       <w:pgSz w:w="12240" w:h="15840"/>

</xml_diff>

<commit_message>
Q1 part 2 + 3
</commit_message>
<xml_diff>
--- a/תשובות.docx
+++ b/תשובות.docx
@@ -2829,6 +2829,2719 @@
         <w:bidi/>
         <w:rPr>
           <w:rFonts w:eastAsiaTheme="minorEastAsia"/>
+          <w:lang w:bidi="he-IL"/>
+        </w:rPr>
+      </w:pPr>
+      <w:r>
+        <w:rPr>
+          <w:rFonts w:eastAsiaTheme="minorEastAsia" w:hint="cs"/>
+          <w:rtl/>
+          <w:lang w:bidi="he-IL"/>
+        </w:rPr>
+        <w:t>ב.</w:t>
+      </w:r>
+      <w:r>
+        <w:rPr>
+          <w:rFonts w:eastAsiaTheme="minorEastAsia" w:hint="cs"/>
+          <w:rtl/>
+          <w:lang w:bidi="he-IL"/>
+        </w:rPr>
+        <w:t xml:space="preserve"> מהתכונות של מכפלת וקטורים</w:t>
+      </w:r>
+      <w:r>
+        <w:rPr>
+          <w:rFonts w:eastAsiaTheme="minorEastAsia"/>
+          <w:lang w:bidi="he-IL"/>
+        </w:rPr>
+        <w:t xml:space="preserve"> </w:t>
+      </w:r>
+      <w:r>
+        <w:rPr>
+          <w:rFonts w:eastAsiaTheme="minorEastAsia" w:hint="cs"/>
+          <w:rtl/>
+          <w:lang w:bidi="he-IL"/>
+        </w:rPr>
+        <w:t>של הנורמה</w:t>
+      </w:r>
+      <w:r>
+        <w:rPr>
+          <w:rFonts w:eastAsiaTheme="minorEastAsia" w:hint="cs"/>
+          <w:rtl/>
+          <w:lang w:bidi="he-IL"/>
+        </w:rPr>
+        <w:t>:</w:t>
+      </w:r>
+      <w:r>
+        <w:rPr>
+          <w:rFonts w:eastAsiaTheme="minorEastAsia"/>
+          <w:rtl/>
+          <w:lang w:bidi="he-IL"/>
+        </w:rPr>
+        <w:br/>
+      </w:r>
+      <w:r>
+        <w:rPr>
+          <w:rFonts w:eastAsiaTheme="minorEastAsia" w:hint="cs"/>
+          <w:rtl/>
+          <w:lang w:bidi="he-IL"/>
+        </w:rPr>
+        <w:t>אדיטיביות:</w:t>
+      </w:r>
+      <w:r>
+        <w:rPr>
+          <w:rFonts w:eastAsiaTheme="minorEastAsia"/>
+          <w:rtl/>
+          <w:lang w:bidi="he-IL"/>
+        </w:rPr>
+        <w:br/>
+      </w:r>
+      <m:oMathPara>
+        <m:oMath>
+          <m:r>
+            <w:rPr>
+              <w:rFonts w:ascii="Cambria Math" w:eastAsiaTheme="minorEastAsia" w:hAnsi="Cambria Math"/>
+              <w:lang w:bidi="he-IL"/>
+            </w:rPr>
+            <m:t>&lt;A+C,B</m:t>
+          </m:r>
+          <m:sSub>
+            <m:sSubPr>
+              <m:ctrlPr>
+                <w:rPr>
+                  <w:rFonts w:ascii="Cambria Math" w:eastAsiaTheme="minorEastAsia" w:hAnsi="Cambria Math"/>
+                  <w:i/>
+                  <w:lang w:bidi="he-IL"/>
+                </w:rPr>
+              </m:ctrlPr>
+            </m:sSubPr>
+            <m:e>
+              <m:r>
+                <w:rPr>
+                  <w:rFonts w:ascii="Cambria Math" w:eastAsiaTheme="minorEastAsia" w:hAnsi="Cambria Math"/>
+                  <w:lang w:bidi="he-IL"/>
+                </w:rPr>
+                <m:t>&gt;</m:t>
+              </m:r>
+            </m:e>
+            <m:sub>
+              <m:r>
+                <w:rPr>
+                  <w:rFonts w:ascii="Cambria Math" w:eastAsiaTheme="minorEastAsia" w:hAnsi="Cambria Math"/>
+                  <w:lang w:bidi="he-IL"/>
+                </w:rPr>
+                <m:t>F</m:t>
+              </m:r>
+            </m:sub>
+          </m:sSub>
+          <m:r>
+            <w:rPr>
+              <w:rFonts w:ascii="Cambria Math" w:eastAsiaTheme="minorEastAsia" w:hAnsi="Cambria Math"/>
+              <w:lang w:bidi="he-IL"/>
+            </w:rPr>
+            <m:t>=&lt;(A+C)</m:t>
+          </m:r>
+          <m:d>
+            <m:dPr>
+              <m:begChr m:val="["/>
+              <m:endChr m:val="]"/>
+              <m:ctrlPr>
+                <w:rPr>
+                  <w:rFonts w:ascii="Cambria Math" w:eastAsiaTheme="minorEastAsia" w:hAnsi="Cambria Math"/>
+                  <w:i/>
+                  <w:lang w:bidi="he-IL"/>
+                </w:rPr>
+              </m:ctrlPr>
+            </m:dPr>
+            <m:e>
+              <m:r>
+                <w:rPr>
+                  <w:rFonts w:ascii="Cambria Math" w:eastAsiaTheme="minorEastAsia" w:hAnsi="Cambria Math"/>
+                  <w:lang w:bidi="he-IL"/>
+                </w:rPr>
+                <m:t>:</m:t>
+              </m:r>
+            </m:e>
+          </m:d>
+          <m:r>
+            <w:rPr>
+              <w:rFonts w:ascii="Cambria Math" w:eastAsiaTheme="minorEastAsia" w:hAnsi="Cambria Math"/>
+              <w:lang w:bidi="he-IL"/>
+            </w:rPr>
+            <m:t>,B</m:t>
+          </m:r>
+          <m:d>
+            <m:dPr>
+              <m:begChr m:val="["/>
+              <m:endChr m:val="]"/>
+              <m:ctrlPr>
+                <w:rPr>
+                  <w:rFonts w:ascii="Cambria Math" w:eastAsiaTheme="minorEastAsia" w:hAnsi="Cambria Math"/>
+                  <w:i/>
+                  <w:lang w:bidi="he-IL"/>
+                </w:rPr>
+              </m:ctrlPr>
+            </m:dPr>
+            <m:e>
+              <m:r>
+                <w:rPr>
+                  <w:rFonts w:ascii="Cambria Math" w:eastAsiaTheme="minorEastAsia" w:hAnsi="Cambria Math"/>
+                  <w:lang w:bidi="he-IL"/>
+                </w:rPr>
+                <m:t>:</m:t>
+              </m:r>
+            </m:e>
+          </m:d>
+          <m:r>
+            <w:rPr>
+              <w:rFonts w:ascii="Cambria Math" w:eastAsiaTheme="minorEastAsia" w:hAnsi="Cambria Math"/>
+              <w:lang w:bidi="he-IL"/>
+            </w:rPr>
+            <m:t>&gt; = &lt;A</m:t>
+          </m:r>
+          <m:d>
+            <m:dPr>
+              <m:begChr m:val="["/>
+              <m:endChr m:val="]"/>
+              <m:ctrlPr>
+                <w:rPr>
+                  <w:rFonts w:ascii="Cambria Math" w:eastAsiaTheme="minorEastAsia" w:hAnsi="Cambria Math"/>
+                  <w:i/>
+                  <w:lang w:bidi="he-IL"/>
+                </w:rPr>
+              </m:ctrlPr>
+            </m:dPr>
+            <m:e>
+              <m:r>
+                <w:rPr>
+                  <w:rFonts w:ascii="Cambria Math" w:eastAsiaTheme="minorEastAsia" w:hAnsi="Cambria Math"/>
+                  <w:lang w:bidi="he-IL"/>
+                </w:rPr>
+                <m:t>:</m:t>
+              </m:r>
+            </m:e>
+          </m:d>
+          <m:r>
+            <w:rPr>
+              <w:rFonts w:ascii="Cambria Math" w:eastAsiaTheme="minorEastAsia" w:hAnsi="Cambria Math"/>
+              <w:lang w:bidi="he-IL"/>
+            </w:rPr>
+            <m:t>,B</m:t>
+          </m:r>
+          <m:d>
+            <m:dPr>
+              <m:begChr m:val="["/>
+              <m:endChr m:val="]"/>
+              <m:ctrlPr>
+                <w:rPr>
+                  <w:rFonts w:ascii="Cambria Math" w:eastAsiaTheme="minorEastAsia" w:hAnsi="Cambria Math"/>
+                  <w:i/>
+                  <w:lang w:bidi="he-IL"/>
+                </w:rPr>
+              </m:ctrlPr>
+            </m:dPr>
+            <m:e>
+              <m:r>
+                <w:rPr>
+                  <w:rFonts w:ascii="Cambria Math" w:eastAsiaTheme="minorEastAsia" w:hAnsi="Cambria Math"/>
+                  <w:lang w:bidi="he-IL"/>
+                </w:rPr>
+                <m:t>:</m:t>
+              </m:r>
+            </m:e>
+          </m:d>
+          <m:r>
+            <w:rPr>
+              <w:rFonts w:ascii="Cambria Math" w:eastAsiaTheme="minorEastAsia" w:hAnsi="Cambria Math"/>
+              <w:lang w:bidi="he-IL"/>
+            </w:rPr>
+            <m:t>&gt;+&lt;C</m:t>
+          </m:r>
+          <m:d>
+            <m:dPr>
+              <m:begChr m:val="["/>
+              <m:endChr m:val="]"/>
+              <m:ctrlPr>
+                <w:rPr>
+                  <w:rFonts w:ascii="Cambria Math" w:eastAsiaTheme="minorEastAsia" w:hAnsi="Cambria Math"/>
+                  <w:i/>
+                  <w:lang w:bidi="he-IL"/>
+                </w:rPr>
+              </m:ctrlPr>
+            </m:dPr>
+            <m:e>
+              <m:r>
+                <w:rPr>
+                  <w:rFonts w:ascii="Cambria Math" w:eastAsiaTheme="minorEastAsia" w:hAnsi="Cambria Math"/>
+                  <w:lang w:bidi="he-IL"/>
+                </w:rPr>
+                <m:t>:</m:t>
+              </m:r>
+            </m:e>
+          </m:d>
+          <m:r>
+            <w:rPr>
+              <w:rFonts w:ascii="Cambria Math" w:eastAsiaTheme="minorEastAsia" w:hAnsi="Cambria Math"/>
+              <w:lang w:bidi="he-IL"/>
+            </w:rPr>
+            <m:t>,B</m:t>
+          </m:r>
+          <m:d>
+            <m:dPr>
+              <m:begChr m:val="["/>
+              <m:endChr m:val="]"/>
+              <m:ctrlPr>
+                <w:rPr>
+                  <w:rFonts w:ascii="Cambria Math" w:eastAsiaTheme="minorEastAsia" w:hAnsi="Cambria Math"/>
+                  <w:i/>
+                  <w:lang w:bidi="he-IL"/>
+                </w:rPr>
+              </m:ctrlPr>
+            </m:dPr>
+            <m:e>
+              <m:r>
+                <w:rPr>
+                  <w:rFonts w:ascii="Cambria Math" w:eastAsiaTheme="minorEastAsia" w:hAnsi="Cambria Math"/>
+                  <w:lang w:bidi="he-IL"/>
+                </w:rPr>
+                <m:t>:</m:t>
+              </m:r>
+            </m:e>
+          </m:d>
+          <m:r>
+            <w:rPr>
+              <w:rFonts w:ascii="Cambria Math" w:eastAsiaTheme="minorEastAsia" w:hAnsi="Cambria Math"/>
+              <w:lang w:bidi="he-IL"/>
+            </w:rPr>
+            <m:t xml:space="preserve">&gt; = </m:t>
+          </m:r>
+          <m:r>
+            <w:rPr>
+              <w:rFonts w:ascii="Cambria Math" w:eastAsiaTheme="minorEastAsia" w:hAnsi="Cambria Math"/>
+              <w:lang w:bidi="he-IL"/>
+            </w:rPr>
+            <w:br/>
+          </m:r>
+        </m:oMath>
+        <m:oMath>
+          <m:r>
+            <w:rPr>
+              <w:rFonts w:ascii="Cambria Math" w:eastAsiaTheme="minorEastAsia" w:hAnsi="Cambria Math"/>
+              <w:lang w:bidi="he-IL"/>
+            </w:rPr>
+            <m:t>&lt;</m:t>
+          </m:r>
+          <m:r>
+            <w:rPr>
+              <w:rFonts w:ascii="Cambria Math" w:eastAsiaTheme="minorEastAsia" w:hAnsi="Cambria Math"/>
+              <w:lang w:bidi="he-IL"/>
+            </w:rPr>
+            <m:t>A</m:t>
+          </m:r>
+          <m:d>
+            <m:dPr>
+              <m:begChr m:val="["/>
+              <m:endChr m:val="]"/>
+              <m:ctrlPr>
+                <w:rPr>
+                  <w:rFonts w:ascii="Cambria Math" w:eastAsiaTheme="minorEastAsia" w:hAnsi="Cambria Math"/>
+                  <w:i/>
+                  <w:lang w:bidi="he-IL"/>
+                </w:rPr>
+              </m:ctrlPr>
+            </m:dPr>
+            <m:e>
+              <m:r>
+                <w:rPr>
+                  <w:rFonts w:ascii="Cambria Math" w:eastAsiaTheme="minorEastAsia" w:hAnsi="Cambria Math"/>
+                  <w:lang w:bidi="he-IL"/>
+                </w:rPr>
+                <m:t>:</m:t>
+              </m:r>
+            </m:e>
+          </m:d>
+          <m:r>
+            <w:rPr>
+              <w:rFonts w:ascii="Cambria Math" w:eastAsiaTheme="minorEastAsia" w:hAnsi="Cambria Math"/>
+              <w:lang w:bidi="he-IL"/>
+            </w:rPr>
+            <m:t>,</m:t>
+          </m:r>
+          <m:r>
+            <w:rPr>
+              <w:rFonts w:ascii="Cambria Math" w:eastAsiaTheme="minorEastAsia" w:hAnsi="Cambria Math"/>
+              <w:lang w:bidi="he-IL"/>
+            </w:rPr>
+            <m:t>B</m:t>
+          </m:r>
+          <m:d>
+            <m:dPr>
+              <m:begChr m:val="["/>
+              <m:endChr m:val="]"/>
+              <m:ctrlPr>
+                <w:rPr>
+                  <w:rFonts w:ascii="Cambria Math" w:eastAsiaTheme="minorEastAsia" w:hAnsi="Cambria Math"/>
+                  <w:i/>
+                  <w:lang w:bidi="he-IL"/>
+                </w:rPr>
+              </m:ctrlPr>
+            </m:dPr>
+            <m:e>
+              <m:r>
+                <w:rPr>
+                  <w:rFonts w:ascii="Cambria Math" w:eastAsiaTheme="minorEastAsia" w:hAnsi="Cambria Math"/>
+                  <w:lang w:bidi="he-IL"/>
+                </w:rPr>
+                <m:t>:</m:t>
+              </m:r>
+            </m:e>
+          </m:d>
+          <m:sSub>
+            <m:sSubPr>
+              <m:ctrlPr>
+                <w:rPr>
+                  <w:rFonts w:ascii="Cambria Math" w:eastAsiaTheme="minorEastAsia" w:hAnsi="Cambria Math"/>
+                  <w:i/>
+                  <w:lang w:bidi="he-IL"/>
+                </w:rPr>
+              </m:ctrlPr>
+            </m:sSubPr>
+            <m:e>
+              <m:r>
+                <w:rPr>
+                  <w:rFonts w:ascii="Cambria Math" w:eastAsiaTheme="minorEastAsia" w:hAnsi="Cambria Math"/>
+                  <w:lang w:bidi="he-IL"/>
+                </w:rPr>
+                <m:t>&gt;</m:t>
+              </m:r>
+            </m:e>
+            <m:sub>
+              <m:r>
+                <w:rPr>
+                  <w:rFonts w:ascii="Cambria Math" w:eastAsiaTheme="minorEastAsia" w:hAnsi="Cambria Math"/>
+                  <w:lang w:bidi="he-IL"/>
+                </w:rPr>
+                <m:t>F</m:t>
+              </m:r>
+            </m:sub>
+          </m:sSub>
+          <m:r>
+            <w:rPr>
+              <w:rFonts w:ascii="Cambria Math" w:eastAsiaTheme="minorEastAsia" w:hAnsi="Cambria Math"/>
+              <w:lang w:bidi="he-IL"/>
+            </w:rPr>
+            <m:t>+&lt;</m:t>
+          </m:r>
+          <m:r>
+            <w:rPr>
+              <w:rFonts w:ascii="Cambria Math" w:eastAsiaTheme="minorEastAsia" w:hAnsi="Cambria Math"/>
+              <w:lang w:bidi="he-IL"/>
+            </w:rPr>
+            <m:t>C</m:t>
+          </m:r>
+          <m:d>
+            <m:dPr>
+              <m:begChr m:val="["/>
+              <m:endChr m:val="]"/>
+              <m:ctrlPr>
+                <w:rPr>
+                  <w:rFonts w:ascii="Cambria Math" w:eastAsiaTheme="minorEastAsia" w:hAnsi="Cambria Math"/>
+                  <w:i/>
+                  <w:lang w:bidi="he-IL"/>
+                </w:rPr>
+              </m:ctrlPr>
+            </m:dPr>
+            <m:e>
+              <m:r>
+                <w:rPr>
+                  <w:rFonts w:ascii="Cambria Math" w:eastAsiaTheme="minorEastAsia" w:hAnsi="Cambria Math"/>
+                  <w:lang w:bidi="he-IL"/>
+                </w:rPr>
+                <m:t>:</m:t>
+              </m:r>
+            </m:e>
+          </m:d>
+          <m:r>
+            <w:rPr>
+              <w:rFonts w:ascii="Cambria Math" w:eastAsiaTheme="minorEastAsia" w:hAnsi="Cambria Math"/>
+              <w:lang w:bidi="he-IL"/>
+            </w:rPr>
+            <m:t>,</m:t>
+          </m:r>
+          <m:r>
+            <w:rPr>
+              <w:rFonts w:ascii="Cambria Math" w:eastAsiaTheme="minorEastAsia" w:hAnsi="Cambria Math"/>
+              <w:lang w:bidi="he-IL"/>
+            </w:rPr>
+            <m:t>B</m:t>
+          </m:r>
+          <m:d>
+            <m:dPr>
+              <m:begChr m:val="["/>
+              <m:endChr m:val="]"/>
+              <m:ctrlPr>
+                <w:rPr>
+                  <w:rFonts w:ascii="Cambria Math" w:eastAsiaTheme="minorEastAsia" w:hAnsi="Cambria Math"/>
+                  <w:i/>
+                  <w:lang w:bidi="he-IL"/>
+                </w:rPr>
+              </m:ctrlPr>
+            </m:dPr>
+            <m:e>
+              <m:r>
+                <w:rPr>
+                  <w:rFonts w:ascii="Cambria Math" w:eastAsiaTheme="minorEastAsia" w:hAnsi="Cambria Math"/>
+                  <w:lang w:bidi="he-IL"/>
+                </w:rPr>
+                <m:t>:</m:t>
+              </m:r>
+            </m:e>
+          </m:d>
+          <m:sSub>
+            <m:sSubPr>
+              <m:ctrlPr>
+                <w:rPr>
+                  <w:rFonts w:ascii="Cambria Math" w:eastAsiaTheme="minorEastAsia" w:hAnsi="Cambria Math"/>
+                  <w:i/>
+                  <w:lang w:bidi="he-IL"/>
+                </w:rPr>
+              </m:ctrlPr>
+            </m:sSubPr>
+            <m:e>
+              <m:r>
+                <w:rPr>
+                  <w:rFonts w:ascii="Cambria Math" w:eastAsiaTheme="minorEastAsia" w:hAnsi="Cambria Math"/>
+                  <w:lang w:bidi="he-IL"/>
+                </w:rPr>
+                <m:t>&gt;</m:t>
+              </m:r>
+            </m:e>
+            <m:sub>
+              <m:r>
+                <w:rPr>
+                  <w:rFonts w:ascii="Cambria Math" w:eastAsiaTheme="minorEastAsia" w:hAnsi="Cambria Math"/>
+                  <w:lang w:bidi="he-IL"/>
+                </w:rPr>
+                <m:t>F</m:t>
+              </m:r>
+            </m:sub>
+          </m:sSub>
+        </m:oMath>
+      </m:oMathPara>
+    </w:p>
+    <w:p>
+      <w:pPr>
+        <w:bidi/>
+        <w:rPr>
+          <w:rFonts w:eastAsiaTheme="minorEastAsia"/>
+          <w:rtl/>
+          <w:lang w:bidi="he-IL"/>
+        </w:rPr>
+      </w:pPr>
+      <w:r>
+        <w:rPr>
+          <w:rFonts w:eastAsiaTheme="minorEastAsia" w:hint="cs"/>
+          <w:rtl/>
+          <w:lang w:bidi="he-IL"/>
+        </w:rPr>
+        <w:t>הומוגניות:</w:t>
+      </w:r>
+    </w:p>
+    <w:p>
+      <w:pPr>
+        <w:bidi/>
+        <w:rPr>
+          <w:rFonts w:eastAsiaTheme="minorEastAsia"/>
+          <w:rtl/>
+          <w:lang w:bidi="he-IL"/>
+        </w:rPr>
+      </w:pPr>
+      <m:oMathPara>
+        <m:oMath>
+          <m:r>
+            <w:rPr>
+              <w:rFonts w:ascii="Cambria Math" w:eastAsiaTheme="minorEastAsia" w:hAnsi="Cambria Math"/>
+              <w:lang w:bidi="he-IL"/>
+            </w:rPr>
+            <m:t>&lt;</m:t>
+          </m:r>
+          <m:r>
+            <m:rPr>
+              <m:sty m:val="p"/>
+            </m:rPr>
+            <w:rPr>
+              <w:rFonts w:ascii="Cambria Math" w:eastAsiaTheme="minorEastAsia" w:hAnsi="Cambria Math"/>
+              <w:lang w:bidi="he-IL"/>
+            </w:rPr>
+            <m:t>λ</m:t>
+          </m:r>
+          <m:r>
+            <w:rPr>
+              <w:rFonts w:ascii="Cambria Math" w:eastAsiaTheme="minorEastAsia" w:hAnsi="Cambria Math"/>
+              <w:lang w:bidi="he-IL"/>
+            </w:rPr>
+            <m:t>A,B</m:t>
+          </m:r>
+          <m:sSub>
+            <m:sSubPr>
+              <m:ctrlPr>
+                <w:rPr>
+                  <w:rFonts w:ascii="Cambria Math" w:eastAsiaTheme="minorEastAsia" w:hAnsi="Cambria Math"/>
+                  <w:i/>
+                  <w:lang w:bidi="he-IL"/>
+                </w:rPr>
+              </m:ctrlPr>
+            </m:sSubPr>
+            <m:e>
+              <m:r>
+                <w:rPr>
+                  <w:rFonts w:ascii="Cambria Math" w:eastAsiaTheme="minorEastAsia" w:hAnsi="Cambria Math"/>
+                  <w:lang w:bidi="he-IL"/>
+                </w:rPr>
+                <m:t>&gt;</m:t>
+              </m:r>
+            </m:e>
+            <m:sub>
+              <m:r>
+                <w:rPr>
+                  <w:rFonts w:ascii="Cambria Math" w:eastAsiaTheme="minorEastAsia" w:hAnsi="Cambria Math"/>
+                  <w:lang w:bidi="he-IL"/>
+                </w:rPr>
+                <m:t>F</m:t>
+              </m:r>
+            </m:sub>
+          </m:sSub>
+          <m:r>
+            <w:rPr>
+              <w:rFonts w:ascii="Cambria Math" w:eastAsiaTheme="minorEastAsia" w:hAnsi="Cambria Math"/>
+              <w:lang w:bidi="he-IL"/>
+            </w:rPr>
+            <m:t>=&lt;</m:t>
+          </m:r>
+          <m:d>
+            <m:dPr>
+              <m:ctrlPr>
+                <w:rPr>
+                  <w:rFonts w:ascii="Cambria Math" w:eastAsiaTheme="minorEastAsia" w:hAnsi="Cambria Math"/>
+                  <w:i/>
+                  <w:lang w:bidi="he-IL"/>
+                </w:rPr>
+              </m:ctrlPr>
+            </m:dPr>
+            <m:e>
+              <m:r>
+                <m:rPr>
+                  <m:sty m:val="p"/>
+                </m:rPr>
+                <w:rPr>
+                  <w:rFonts w:ascii="Cambria Math" w:eastAsiaTheme="minorEastAsia" w:hAnsi="Cambria Math"/>
+                  <w:lang w:bidi="he-IL"/>
+                </w:rPr>
+                <m:t>λ</m:t>
+              </m:r>
+              <m:r>
+                <w:rPr>
+                  <w:rFonts w:ascii="Cambria Math" w:eastAsiaTheme="minorEastAsia" w:hAnsi="Cambria Math"/>
+                  <w:lang w:bidi="he-IL"/>
+                </w:rPr>
+                <m:t>A</m:t>
+              </m:r>
+            </m:e>
+          </m:d>
+          <m:d>
+            <m:dPr>
+              <m:begChr m:val="["/>
+              <m:endChr m:val="]"/>
+              <m:ctrlPr>
+                <w:rPr>
+                  <w:rFonts w:ascii="Cambria Math" w:eastAsiaTheme="minorEastAsia" w:hAnsi="Cambria Math"/>
+                  <w:i/>
+                  <w:lang w:bidi="he-IL"/>
+                </w:rPr>
+              </m:ctrlPr>
+            </m:dPr>
+            <m:e>
+              <m:r>
+                <w:rPr>
+                  <w:rFonts w:ascii="Cambria Math" w:eastAsiaTheme="minorEastAsia" w:hAnsi="Cambria Math"/>
+                  <w:lang w:bidi="he-IL"/>
+                </w:rPr>
+                <m:t>:</m:t>
+              </m:r>
+            </m:e>
+          </m:d>
+          <m:r>
+            <w:rPr>
+              <w:rFonts w:ascii="Cambria Math" w:eastAsiaTheme="minorEastAsia" w:hAnsi="Cambria Math"/>
+              <w:lang w:bidi="he-IL"/>
+            </w:rPr>
+            <m:t>,B</m:t>
+          </m:r>
+          <m:d>
+            <m:dPr>
+              <m:begChr m:val="["/>
+              <m:endChr m:val="]"/>
+              <m:ctrlPr>
+                <w:rPr>
+                  <w:rFonts w:ascii="Cambria Math" w:eastAsiaTheme="minorEastAsia" w:hAnsi="Cambria Math"/>
+                  <w:i/>
+                  <w:lang w:bidi="he-IL"/>
+                </w:rPr>
+              </m:ctrlPr>
+            </m:dPr>
+            <m:e>
+              <m:r>
+                <w:rPr>
+                  <w:rFonts w:ascii="Cambria Math" w:eastAsiaTheme="minorEastAsia" w:hAnsi="Cambria Math"/>
+                  <w:lang w:bidi="he-IL"/>
+                </w:rPr>
+                <m:t>:</m:t>
+              </m:r>
+            </m:e>
+          </m:d>
+          <m:r>
+            <w:rPr>
+              <w:rFonts w:ascii="Cambria Math" w:eastAsiaTheme="minorEastAsia" w:hAnsi="Cambria Math"/>
+              <w:lang w:bidi="he-IL"/>
+            </w:rPr>
+            <m:t>&gt;=</m:t>
+          </m:r>
+          <m:r>
+            <m:rPr>
+              <m:sty m:val="p"/>
+            </m:rPr>
+            <w:rPr>
+              <w:rFonts w:ascii="Cambria Math" w:eastAsiaTheme="minorEastAsia" w:hAnsi="Cambria Math"/>
+              <w:lang w:bidi="he-IL"/>
+            </w:rPr>
+            <m:t>λ</m:t>
+          </m:r>
+          <m:r>
+            <w:rPr>
+              <w:rFonts w:ascii="Cambria Math" w:eastAsiaTheme="minorEastAsia" w:hAnsi="Cambria Math"/>
+              <w:lang w:bidi="he-IL"/>
+            </w:rPr>
+            <m:t>&lt;A</m:t>
+          </m:r>
+          <m:d>
+            <m:dPr>
+              <m:begChr m:val="["/>
+              <m:endChr m:val="]"/>
+              <m:ctrlPr>
+                <w:rPr>
+                  <w:rFonts w:ascii="Cambria Math" w:eastAsiaTheme="minorEastAsia" w:hAnsi="Cambria Math"/>
+                  <w:i/>
+                  <w:lang w:bidi="he-IL"/>
+                </w:rPr>
+              </m:ctrlPr>
+            </m:dPr>
+            <m:e>
+              <m:r>
+                <w:rPr>
+                  <w:rFonts w:ascii="Cambria Math" w:eastAsiaTheme="minorEastAsia" w:hAnsi="Cambria Math"/>
+                  <w:lang w:bidi="he-IL"/>
+                </w:rPr>
+                <m:t>:</m:t>
+              </m:r>
+            </m:e>
+          </m:d>
+          <m:r>
+            <w:rPr>
+              <w:rFonts w:ascii="Cambria Math" w:eastAsiaTheme="minorEastAsia" w:hAnsi="Cambria Math"/>
+              <w:lang w:bidi="he-IL"/>
+            </w:rPr>
+            <m:t>,B</m:t>
+          </m:r>
+          <m:d>
+            <m:dPr>
+              <m:begChr m:val="["/>
+              <m:endChr m:val="]"/>
+              <m:ctrlPr>
+                <w:rPr>
+                  <w:rFonts w:ascii="Cambria Math" w:eastAsiaTheme="minorEastAsia" w:hAnsi="Cambria Math"/>
+                  <w:i/>
+                  <w:lang w:bidi="he-IL"/>
+                </w:rPr>
+              </m:ctrlPr>
+            </m:dPr>
+            <m:e>
+              <m:r>
+                <w:rPr>
+                  <w:rFonts w:ascii="Cambria Math" w:eastAsiaTheme="minorEastAsia" w:hAnsi="Cambria Math"/>
+                  <w:lang w:bidi="he-IL"/>
+                </w:rPr>
+                <m:t>:</m:t>
+              </m:r>
+            </m:e>
+          </m:d>
+          <m:r>
+            <w:rPr>
+              <w:rFonts w:ascii="Cambria Math" w:eastAsiaTheme="minorEastAsia" w:hAnsi="Cambria Math"/>
+              <w:lang w:bidi="he-IL"/>
+            </w:rPr>
+            <m:t>&gt;=</m:t>
+          </m:r>
+          <m:r>
+            <m:rPr>
+              <m:sty m:val="p"/>
+            </m:rPr>
+            <w:rPr>
+              <w:rFonts w:ascii="Cambria Math" w:eastAsiaTheme="minorEastAsia" w:hAnsi="Cambria Math"/>
+              <w:lang w:bidi="he-IL"/>
+            </w:rPr>
+            <m:t>λ</m:t>
+          </m:r>
+          <m:r>
+            <w:rPr>
+              <w:rFonts w:ascii="Cambria Math" w:eastAsiaTheme="minorEastAsia" w:hAnsi="Cambria Math"/>
+              <w:lang w:bidi="he-IL"/>
+            </w:rPr>
+            <m:t>&lt;A,B</m:t>
+          </m:r>
+          <m:sSub>
+            <m:sSubPr>
+              <m:ctrlPr>
+                <w:rPr>
+                  <w:rFonts w:ascii="Cambria Math" w:eastAsiaTheme="minorEastAsia" w:hAnsi="Cambria Math"/>
+                  <w:i/>
+                  <w:lang w:bidi="he-IL"/>
+                </w:rPr>
+              </m:ctrlPr>
+            </m:sSubPr>
+            <m:e>
+              <m:r>
+                <w:rPr>
+                  <w:rFonts w:ascii="Cambria Math" w:eastAsiaTheme="minorEastAsia" w:hAnsi="Cambria Math"/>
+                  <w:lang w:bidi="he-IL"/>
+                </w:rPr>
+                <m:t>&gt;</m:t>
+              </m:r>
+            </m:e>
+            <m:sub>
+              <m:r>
+                <w:rPr>
+                  <w:rFonts w:ascii="Cambria Math" w:eastAsiaTheme="minorEastAsia" w:hAnsi="Cambria Math"/>
+                  <w:lang w:bidi="he-IL"/>
+                </w:rPr>
+                <m:t>F</m:t>
+              </m:r>
+            </m:sub>
+          </m:sSub>
+          <m:r>
+            <w:rPr>
+              <w:rFonts w:eastAsiaTheme="minorEastAsia"/>
+              <w:lang w:bidi="he-IL"/>
+            </w:rPr>
+            <w:br/>
+          </m:r>
+        </m:oMath>
+      </m:oMathPara>
+      <w:r>
+        <w:rPr>
+          <w:rFonts w:eastAsiaTheme="minorEastAsia" w:hint="cs"/>
+          <w:rtl/>
+          <w:lang w:bidi="he-IL"/>
+        </w:rPr>
+        <w:t>הרמטיות:</w:t>
+      </w:r>
+    </w:p>
+    <w:p>
+      <w:pPr>
+        <w:bidi/>
+        <w:rPr>
+          <w:rFonts w:eastAsiaTheme="minorEastAsia"/>
+          <w:rtl/>
+          <w:lang w:bidi="he-IL"/>
+        </w:rPr>
+      </w:pPr>
+      <m:oMathPara>
+        <m:oMath>
+          <m:r>
+            <w:rPr>
+              <w:rFonts w:ascii="Cambria Math" w:eastAsiaTheme="minorEastAsia" w:hAnsi="Cambria Math"/>
+              <w:lang w:bidi="he-IL"/>
+            </w:rPr>
+            <m:t>&lt;A,B</m:t>
+          </m:r>
+          <m:sSub>
+            <m:sSubPr>
+              <m:ctrlPr>
+                <w:rPr>
+                  <w:rFonts w:ascii="Cambria Math" w:eastAsiaTheme="minorEastAsia" w:hAnsi="Cambria Math"/>
+                  <w:i/>
+                  <w:lang w:bidi="he-IL"/>
+                </w:rPr>
+              </m:ctrlPr>
+            </m:sSubPr>
+            <m:e>
+              <m:r>
+                <w:rPr>
+                  <w:rFonts w:ascii="Cambria Math" w:eastAsiaTheme="minorEastAsia" w:hAnsi="Cambria Math"/>
+                  <w:lang w:bidi="he-IL"/>
+                </w:rPr>
+                <m:t>&gt;</m:t>
+              </m:r>
+            </m:e>
+            <m:sub>
+              <m:r>
+                <w:rPr>
+                  <w:rFonts w:ascii="Cambria Math" w:eastAsiaTheme="minorEastAsia" w:hAnsi="Cambria Math"/>
+                  <w:lang w:bidi="he-IL"/>
+                </w:rPr>
+                <m:t>F</m:t>
+              </m:r>
+            </m:sub>
+          </m:sSub>
+          <m:r>
+            <w:rPr>
+              <w:rFonts w:ascii="Cambria Math" w:eastAsiaTheme="minorEastAsia" w:hAnsi="Cambria Math"/>
+              <w:lang w:bidi="he-IL"/>
+            </w:rPr>
+            <m:t>=&lt;A</m:t>
+          </m:r>
+          <m:d>
+            <m:dPr>
+              <m:begChr m:val="["/>
+              <m:endChr m:val="]"/>
+              <m:ctrlPr>
+                <w:rPr>
+                  <w:rFonts w:ascii="Cambria Math" w:eastAsiaTheme="minorEastAsia" w:hAnsi="Cambria Math"/>
+                  <w:i/>
+                  <w:lang w:bidi="he-IL"/>
+                </w:rPr>
+              </m:ctrlPr>
+            </m:dPr>
+            <m:e>
+              <m:r>
+                <w:rPr>
+                  <w:rFonts w:ascii="Cambria Math" w:eastAsiaTheme="minorEastAsia" w:hAnsi="Cambria Math"/>
+                  <w:lang w:bidi="he-IL"/>
+                </w:rPr>
+                <m:t>:</m:t>
+              </m:r>
+            </m:e>
+          </m:d>
+          <m:r>
+            <w:rPr>
+              <w:rFonts w:ascii="Cambria Math" w:eastAsiaTheme="minorEastAsia" w:hAnsi="Cambria Math"/>
+              <w:lang w:bidi="he-IL"/>
+            </w:rPr>
+            <m:t>.B</m:t>
+          </m:r>
+          <m:d>
+            <m:dPr>
+              <m:begChr m:val="["/>
+              <m:endChr m:val="]"/>
+              <m:ctrlPr>
+                <w:rPr>
+                  <w:rFonts w:ascii="Cambria Math" w:eastAsiaTheme="minorEastAsia" w:hAnsi="Cambria Math"/>
+                  <w:i/>
+                  <w:lang w:bidi="he-IL"/>
+                </w:rPr>
+              </m:ctrlPr>
+            </m:dPr>
+            <m:e>
+              <m:r>
+                <w:rPr>
+                  <w:rFonts w:ascii="Cambria Math" w:eastAsiaTheme="minorEastAsia" w:hAnsi="Cambria Math"/>
+                  <w:lang w:bidi="he-IL"/>
+                </w:rPr>
+                <m:t>:</m:t>
+              </m:r>
+            </m:e>
+          </m:d>
+          <m:r>
+            <w:rPr>
+              <w:rFonts w:ascii="Cambria Math" w:eastAsiaTheme="minorEastAsia" w:hAnsi="Cambria Math"/>
+              <w:lang w:bidi="he-IL"/>
+            </w:rPr>
+            <m:t>≥</m:t>
+          </m:r>
+          <m:bar>
+            <m:barPr>
+              <m:pos m:val="top"/>
+              <m:ctrlPr>
+                <w:rPr>
+                  <w:rFonts w:ascii="Cambria Math" w:eastAsiaTheme="minorEastAsia" w:hAnsi="Cambria Math"/>
+                  <w:lang w:bidi="he-IL"/>
+                </w:rPr>
+              </m:ctrlPr>
+            </m:barPr>
+            <m:e>
+              <m:r>
+                <w:rPr>
+                  <w:rFonts w:ascii="Cambria Math" w:eastAsiaTheme="minorEastAsia" w:hAnsi="Cambria Math"/>
+                  <w:lang w:bidi="he-IL"/>
+                </w:rPr>
+                <m:t>&lt;B</m:t>
+              </m:r>
+              <m:d>
+                <m:dPr>
+                  <m:begChr m:val="["/>
+                  <m:endChr m:val="]"/>
+                  <m:ctrlPr>
+                    <w:rPr>
+                      <w:rFonts w:ascii="Cambria Math" w:eastAsiaTheme="minorEastAsia" w:hAnsi="Cambria Math"/>
+                      <w:i/>
+                      <w:lang w:bidi="he-IL"/>
+                    </w:rPr>
+                  </m:ctrlPr>
+                </m:dPr>
+                <m:e>
+                  <m:r>
+                    <w:rPr>
+                      <w:rFonts w:ascii="Cambria Math" w:eastAsiaTheme="minorEastAsia" w:hAnsi="Cambria Math"/>
+                      <w:lang w:bidi="he-IL"/>
+                    </w:rPr>
+                    <m:t>:</m:t>
+                  </m:r>
+                </m:e>
+              </m:d>
+              <m:r>
+                <w:rPr>
+                  <w:rFonts w:ascii="Cambria Math" w:eastAsiaTheme="minorEastAsia" w:hAnsi="Cambria Math"/>
+                  <w:lang w:bidi="he-IL"/>
+                </w:rPr>
+                <m:t>,A</m:t>
+              </m:r>
+              <m:d>
+                <m:dPr>
+                  <m:begChr m:val="["/>
+                  <m:endChr m:val="]"/>
+                  <m:ctrlPr>
+                    <w:rPr>
+                      <w:rFonts w:ascii="Cambria Math" w:eastAsiaTheme="minorEastAsia" w:hAnsi="Cambria Math"/>
+                      <w:i/>
+                      <w:lang w:bidi="he-IL"/>
+                    </w:rPr>
+                  </m:ctrlPr>
+                </m:dPr>
+                <m:e>
+                  <m:r>
+                    <w:rPr>
+                      <w:rFonts w:ascii="Cambria Math" w:eastAsiaTheme="minorEastAsia" w:hAnsi="Cambria Math"/>
+                      <w:lang w:bidi="he-IL"/>
+                    </w:rPr>
+                    <m:t>:</m:t>
+                  </m:r>
+                </m:e>
+              </m:d>
+              <m:r>
+                <w:rPr>
+                  <w:rFonts w:ascii="Cambria Math" w:eastAsiaTheme="minorEastAsia" w:hAnsi="Cambria Math"/>
+                  <w:lang w:bidi="he-IL"/>
+                </w:rPr>
+                <m:t>&gt;</m:t>
+              </m:r>
+            </m:e>
+          </m:bar>
+          <m:r>
+            <w:rPr>
+              <w:rFonts w:ascii="Cambria Math" w:eastAsiaTheme="minorEastAsia" w:hAnsi="Cambria Math"/>
+              <w:lang w:bidi="he-IL"/>
+            </w:rPr>
+            <m:t>=</m:t>
+          </m:r>
+          <m:bar>
+            <m:barPr>
+              <m:pos m:val="top"/>
+              <m:ctrlPr>
+                <w:rPr>
+                  <w:rFonts w:ascii="Cambria Math" w:eastAsiaTheme="minorEastAsia" w:hAnsi="Cambria Math"/>
+                  <w:lang w:bidi="he-IL"/>
+                </w:rPr>
+              </m:ctrlPr>
+            </m:barPr>
+            <m:e>
+              <m:r>
+                <w:rPr>
+                  <w:rFonts w:ascii="Cambria Math" w:eastAsiaTheme="minorEastAsia" w:hAnsi="Cambria Math"/>
+                  <w:lang w:bidi="he-IL"/>
+                </w:rPr>
+                <m:t>&lt;A,B</m:t>
+              </m:r>
+              <m:sSub>
+                <m:sSubPr>
+                  <m:ctrlPr>
+                    <w:rPr>
+                      <w:rFonts w:ascii="Cambria Math" w:eastAsiaTheme="minorEastAsia" w:hAnsi="Cambria Math"/>
+                      <w:i/>
+                      <w:lang w:bidi="he-IL"/>
+                    </w:rPr>
+                  </m:ctrlPr>
+                </m:sSubPr>
+                <m:e>
+                  <m:r>
+                    <w:rPr>
+                      <w:rFonts w:ascii="Cambria Math" w:eastAsiaTheme="minorEastAsia" w:hAnsi="Cambria Math"/>
+                      <w:lang w:bidi="he-IL"/>
+                    </w:rPr>
+                    <m:t>&gt;</m:t>
+                  </m:r>
+                </m:e>
+                <m:sub>
+                  <m:r>
+                    <w:rPr>
+                      <w:rFonts w:ascii="Cambria Math" w:eastAsiaTheme="minorEastAsia" w:hAnsi="Cambria Math"/>
+                      <w:lang w:bidi="he-IL"/>
+                    </w:rPr>
+                    <m:t>F</m:t>
+                  </m:r>
+                </m:sub>
+              </m:sSub>
+            </m:e>
+          </m:bar>
+          <m:r>
+            <w:rPr>
+              <w:rFonts w:eastAsiaTheme="minorEastAsia"/>
+              <w:rtl/>
+              <w:lang w:bidi="he-IL"/>
+            </w:rPr>
+            <w:br/>
+          </m:r>
+        </m:oMath>
+      </m:oMathPara>
+      <w:r>
+        <w:rPr>
+          <w:rFonts w:eastAsiaTheme="minorEastAsia" w:hint="cs"/>
+          <w:rtl/>
+          <w:lang w:bidi="he-IL"/>
+        </w:rPr>
+        <w:t>חיוביות:</w:t>
+      </w:r>
+    </w:p>
+    <w:p>
+      <w:pPr>
+        <w:bidi/>
+        <w:rPr>
+          <w:rFonts w:eastAsiaTheme="minorEastAsia"/>
+          <w:rtl/>
+          <w:lang w:bidi="he-IL"/>
+        </w:rPr>
+      </w:pPr>
+      <m:oMathPara>
+        <m:oMath>
+          <m:r>
+            <w:rPr>
+              <w:rFonts w:ascii="Cambria Math" w:eastAsiaTheme="minorEastAsia" w:hAnsi="Cambria Math"/>
+              <w:lang w:bidi="he-IL"/>
+            </w:rPr>
+            <m:t>&lt;A,B</m:t>
+          </m:r>
+          <m:sSub>
+            <m:sSubPr>
+              <m:ctrlPr>
+                <w:rPr>
+                  <w:rFonts w:ascii="Cambria Math" w:eastAsiaTheme="minorEastAsia" w:hAnsi="Cambria Math"/>
+                  <w:i/>
+                  <w:lang w:bidi="he-IL"/>
+                </w:rPr>
+              </m:ctrlPr>
+            </m:sSubPr>
+            <m:e>
+              <m:r>
+                <w:rPr>
+                  <w:rFonts w:ascii="Cambria Math" w:eastAsiaTheme="minorEastAsia" w:hAnsi="Cambria Math"/>
+                  <w:lang w:bidi="he-IL"/>
+                </w:rPr>
+                <m:t>&gt;</m:t>
+              </m:r>
+            </m:e>
+            <m:sub>
+              <m:r>
+                <w:rPr>
+                  <w:rFonts w:ascii="Cambria Math" w:eastAsiaTheme="minorEastAsia" w:hAnsi="Cambria Math"/>
+                  <w:lang w:bidi="he-IL"/>
+                </w:rPr>
+                <m:t>F</m:t>
+              </m:r>
+            </m:sub>
+          </m:sSub>
+          <m:r>
+            <w:rPr>
+              <w:rFonts w:ascii="Cambria Math" w:eastAsiaTheme="minorEastAsia" w:hAnsi="Cambria Math"/>
+              <w:lang w:bidi="he-IL"/>
+            </w:rPr>
+            <m:t>=&lt;A</m:t>
+          </m:r>
+          <m:d>
+            <m:dPr>
+              <m:begChr m:val="["/>
+              <m:endChr m:val="]"/>
+              <m:ctrlPr>
+                <w:rPr>
+                  <w:rFonts w:ascii="Cambria Math" w:eastAsiaTheme="minorEastAsia" w:hAnsi="Cambria Math"/>
+                  <w:i/>
+                  <w:lang w:bidi="he-IL"/>
+                </w:rPr>
+              </m:ctrlPr>
+            </m:dPr>
+            <m:e>
+              <m:r>
+                <w:rPr>
+                  <w:rFonts w:ascii="Cambria Math" w:eastAsiaTheme="minorEastAsia" w:hAnsi="Cambria Math"/>
+                  <w:lang w:bidi="he-IL"/>
+                </w:rPr>
+                <m:t>:</m:t>
+              </m:r>
+            </m:e>
+          </m:d>
+          <m:r>
+            <w:rPr>
+              <w:rFonts w:ascii="Cambria Math" w:eastAsiaTheme="minorEastAsia" w:hAnsi="Cambria Math"/>
+              <w:lang w:bidi="he-IL"/>
+            </w:rPr>
+            <m:t>,B</m:t>
+          </m:r>
+          <m:d>
+            <m:dPr>
+              <m:begChr m:val="["/>
+              <m:endChr m:val="]"/>
+              <m:ctrlPr>
+                <w:rPr>
+                  <w:rFonts w:ascii="Cambria Math" w:eastAsiaTheme="minorEastAsia" w:hAnsi="Cambria Math"/>
+                  <w:i/>
+                  <w:lang w:bidi="he-IL"/>
+                </w:rPr>
+              </m:ctrlPr>
+            </m:dPr>
+            <m:e>
+              <m:r>
+                <w:rPr>
+                  <w:rFonts w:ascii="Cambria Math" w:eastAsiaTheme="minorEastAsia" w:hAnsi="Cambria Math"/>
+                  <w:lang w:bidi="he-IL"/>
+                </w:rPr>
+                <m:t>:</m:t>
+              </m:r>
+            </m:e>
+          </m:d>
+          <m:r>
+            <w:rPr>
+              <w:rFonts w:ascii="Cambria Math" w:eastAsiaTheme="minorEastAsia" w:hAnsi="Cambria Math"/>
+              <w:lang w:bidi="he-IL"/>
+            </w:rPr>
+            <m:t>&gt;.</m:t>
+          </m:r>
+          <m:r>
+            <w:rPr>
+              <w:rFonts w:ascii="Cambria Math" w:eastAsiaTheme="minorEastAsia" w:hAnsi="Cambria Math"/>
+              <w:lang w:bidi="he-IL"/>
+            </w:rPr>
+            <w:br/>
+          </m:r>
+        </m:oMath>
+        <m:oMath>
+          <m:r>
+            <w:rPr>
+              <w:rFonts w:ascii="Cambria Math" w:eastAsiaTheme="minorEastAsia" w:hAnsi="Cambria Math"/>
+              <w:lang w:bidi="he-IL"/>
+            </w:rPr>
+            <m:t>A</m:t>
+          </m:r>
+          <m:d>
+            <m:dPr>
+              <m:begChr m:val="["/>
+              <m:endChr m:val="]"/>
+              <m:ctrlPr>
+                <w:rPr>
+                  <w:rFonts w:ascii="Cambria Math" w:eastAsiaTheme="minorEastAsia" w:hAnsi="Cambria Math"/>
+                  <w:i/>
+                  <w:lang w:bidi="he-IL"/>
+                </w:rPr>
+              </m:ctrlPr>
+            </m:dPr>
+            <m:e>
+              <m:r>
+                <w:rPr>
+                  <w:rFonts w:ascii="Cambria Math" w:eastAsiaTheme="minorEastAsia" w:hAnsi="Cambria Math"/>
+                  <w:lang w:bidi="he-IL"/>
+                </w:rPr>
+                <m:t>:</m:t>
+              </m:r>
+            </m:e>
+          </m:d>
+          <m:r>
+            <m:rPr>
+              <m:sty m:val="p"/>
+            </m:rPr>
+            <w:rPr>
+              <w:rFonts w:ascii="Cambria Math" w:eastAsiaTheme="minorEastAsia" w:hAnsi="Cambria Math"/>
+              <w:lang w:bidi="he-IL"/>
+            </w:rPr>
+            <m:t>≠</m:t>
+          </m:r>
+          <m:r>
+            <w:rPr>
+              <w:rFonts w:ascii="Cambria Math" w:eastAsiaTheme="minorEastAsia" w:hAnsi="Cambria Math"/>
+              <w:lang w:bidi="he-IL"/>
+            </w:rPr>
+            <m:t>0</m:t>
+          </m:r>
+          <m:r>
+            <m:rPr>
+              <m:sty m:val="p"/>
+            </m:rPr>
+            <w:rPr>
+              <w:rFonts w:ascii="Cambria Math" w:eastAsiaTheme="minorEastAsia" w:hAnsi="Cambria Math"/>
+              <w:lang w:bidi="he-IL"/>
+            </w:rPr>
+            <m:t>⇒</m:t>
+          </m:r>
+          <m:r>
+            <w:rPr>
+              <w:rFonts w:ascii="Cambria Math" w:eastAsiaTheme="minorEastAsia" w:hAnsi="Cambria Math"/>
+              <w:lang w:bidi="he-IL"/>
+            </w:rPr>
+            <m:t>&lt;A</m:t>
+          </m:r>
+          <m:d>
+            <m:dPr>
+              <m:begChr m:val="["/>
+              <m:endChr m:val="]"/>
+              <m:ctrlPr>
+                <w:rPr>
+                  <w:rFonts w:ascii="Cambria Math" w:eastAsiaTheme="minorEastAsia" w:hAnsi="Cambria Math"/>
+                  <w:i/>
+                  <w:lang w:bidi="he-IL"/>
+                </w:rPr>
+              </m:ctrlPr>
+            </m:dPr>
+            <m:e>
+              <m:r>
+                <w:rPr>
+                  <w:rFonts w:ascii="Cambria Math" w:eastAsiaTheme="minorEastAsia" w:hAnsi="Cambria Math"/>
+                  <w:lang w:bidi="he-IL"/>
+                </w:rPr>
+                <m:t>:</m:t>
+              </m:r>
+            </m:e>
+          </m:d>
+          <m:r>
+            <w:rPr>
+              <w:rFonts w:ascii="Cambria Math" w:eastAsiaTheme="minorEastAsia" w:hAnsi="Cambria Math"/>
+              <w:lang w:bidi="he-IL"/>
+            </w:rPr>
+            <m:t>,B</m:t>
+          </m:r>
+          <m:d>
+            <m:dPr>
+              <m:begChr m:val="["/>
+              <m:endChr m:val="]"/>
+              <m:ctrlPr>
+                <w:rPr>
+                  <w:rFonts w:ascii="Cambria Math" w:eastAsiaTheme="minorEastAsia" w:hAnsi="Cambria Math"/>
+                  <w:i/>
+                  <w:lang w:bidi="he-IL"/>
+                </w:rPr>
+              </m:ctrlPr>
+            </m:dPr>
+            <m:e>
+              <m:r>
+                <w:rPr>
+                  <w:rFonts w:ascii="Cambria Math" w:eastAsiaTheme="minorEastAsia" w:hAnsi="Cambria Math"/>
+                  <w:lang w:bidi="he-IL"/>
+                </w:rPr>
+                <m:t>:</m:t>
+              </m:r>
+            </m:e>
+          </m:d>
+          <m:r>
+            <w:rPr>
+              <w:rFonts w:ascii="Cambria Math" w:eastAsiaTheme="minorEastAsia" w:hAnsi="Cambria Math"/>
+              <w:lang w:bidi="he-IL"/>
+            </w:rPr>
+            <m:t>≥</m:t>
+          </m:r>
+          <m:r>
+            <w:rPr>
+              <w:rFonts w:ascii="Cambria Math" w:eastAsiaTheme="minorEastAsia" w:hAnsi="Cambria Math"/>
+              <w:lang w:bidi="he-IL"/>
+            </w:rPr>
+            <m:t>&lt;A,B</m:t>
+          </m:r>
+          <m:sSub>
+            <m:sSubPr>
+              <m:ctrlPr>
+                <w:rPr>
+                  <w:rFonts w:ascii="Cambria Math" w:eastAsiaTheme="minorEastAsia" w:hAnsi="Cambria Math"/>
+                  <w:i/>
+                  <w:lang w:bidi="he-IL"/>
+                </w:rPr>
+              </m:ctrlPr>
+            </m:sSubPr>
+            <m:e>
+              <m:r>
+                <w:rPr>
+                  <w:rFonts w:ascii="Cambria Math" w:eastAsiaTheme="minorEastAsia" w:hAnsi="Cambria Math"/>
+                  <w:lang w:bidi="he-IL"/>
+                </w:rPr>
+                <m:t>&gt;</m:t>
+              </m:r>
+            </m:e>
+            <m:sub>
+              <m:r>
+                <w:rPr>
+                  <w:rFonts w:ascii="Cambria Math" w:eastAsiaTheme="minorEastAsia" w:hAnsi="Cambria Math"/>
+                  <w:lang w:bidi="he-IL"/>
+                </w:rPr>
+                <m:t>F</m:t>
+              </m:r>
+            </m:sub>
+          </m:sSub>
+          <m:r>
+            <m:rPr>
+              <m:sty m:val="p"/>
+            </m:rPr>
+            <w:rPr>
+              <w:rFonts w:ascii="Cambria Math" w:eastAsiaTheme="minorEastAsia"/>
+              <w:lang w:bidi="he-IL"/>
+            </w:rPr>
+            <m:t xml:space="preserve"> &gt;0</m:t>
+          </m:r>
+          <m:r>
+            <m:rPr>
+              <m:sty m:val="p"/>
+            </m:rPr>
+            <w:rPr>
+              <w:rFonts w:ascii="Cambria Math" w:eastAsiaTheme="minorEastAsia"/>
+              <w:rtl/>
+              <w:lang w:bidi="he-IL"/>
+            </w:rPr>
+            <w:br/>
+          </m:r>
+        </m:oMath>
+        <m:oMath>
+          <m:r>
+            <w:rPr>
+              <w:rFonts w:ascii="Cambria Math" w:eastAsiaTheme="minorEastAsia" w:hAnsi="Cambria Math"/>
+              <w:lang w:bidi="he-IL"/>
+            </w:rPr>
+            <m:t>A</m:t>
+          </m:r>
+          <m:d>
+            <m:dPr>
+              <m:begChr m:val="["/>
+              <m:endChr m:val="]"/>
+              <m:ctrlPr>
+                <w:rPr>
+                  <w:rFonts w:ascii="Cambria Math" w:eastAsiaTheme="minorEastAsia" w:hAnsi="Cambria Math"/>
+                  <w:i/>
+                  <w:lang w:bidi="he-IL"/>
+                </w:rPr>
+              </m:ctrlPr>
+            </m:dPr>
+            <m:e>
+              <m:r>
+                <w:rPr>
+                  <w:rFonts w:ascii="Cambria Math" w:eastAsiaTheme="minorEastAsia" w:hAnsi="Cambria Math"/>
+                  <w:lang w:bidi="he-IL"/>
+                </w:rPr>
+                <m:t>:</m:t>
+              </m:r>
+            </m:e>
+          </m:d>
+          <m:r>
+            <m:rPr>
+              <m:sty m:val="p"/>
+            </m:rPr>
+            <w:rPr>
+              <w:rFonts w:ascii="Cambria Math" w:eastAsiaTheme="minorEastAsia" w:hAnsi="Cambria Math"/>
+              <w:lang w:bidi="he-IL"/>
+            </w:rPr>
+            <m:t>=</m:t>
+          </m:r>
+          <m:r>
+            <w:rPr>
+              <w:rFonts w:ascii="Cambria Math" w:eastAsiaTheme="minorEastAsia" w:hAnsi="Cambria Math"/>
+              <w:lang w:bidi="he-IL"/>
+            </w:rPr>
+            <m:t>0</m:t>
+          </m:r>
+          <m:r>
+            <m:rPr>
+              <m:sty m:val="p"/>
+            </m:rPr>
+            <w:rPr>
+              <w:rFonts w:ascii="Cambria Math" w:eastAsiaTheme="minorEastAsia" w:hAnsi="Cambria Math"/>
+              <w:lang w:bidi="he-IL"/>
+            </w:rPr>
+            <m:t>⇒</m:t>
+          </m:r>
+          <m:r>
+            <w:rPr>
+              <w:rFonts w:ascii="Cambria Math" w:eastAsiaTheme="minorEastAsia" w:hAnsi="Cambria Math"/>
+              <w:lang w:bidi="he-IL"/>
+            </w:rPr>
+            <m:t>&lt;A</m:t>
+          </m:r>
+          <m:d>
+            <m:dPr>
+              <m:begChr m:val="["/>
+              <m:endChr m:val="]"/>
+              <m:ctrlPr>
+                <w:rPr>
+                  <w:rFonts w:ascii="Cambria Math" w:eastAsiaTheme="minorEastAsia" w:hAnsi="Cambria Math"/>
+                  <w:i/>
+                  <w:lang w:bidi="he-IL"/>
+                </w:rPr>
+              </m:ctrlPr>
+            </m:dPr>
+            <m:e>
+              <m:r>
+                <w:rPr>
+                  <w:rFonts w:ascii="Cambria Math" w:eastAsiaTheme="minorEastAsia" w:hAnsi="Cambria Math"/>
+                  <w:lang w:bidi="he-IL"/>
+                </w:rPr>
+                <m:t>:</m:t>
+              </m:r>
+            </m:e>
+          </m:d>
+          <m:r>
+            <w:rPr>
+              <w:rFonts w:ascii="Cambria Math" w:eastAsiaTheme="minorEastAsia" w:hAnsi="Cambria Math"/>
+              <w:lang w:bidi="he-IL"/>
+            </w:rPr>
+            <m:t>,B</m:t>
+          </m:r>
+          <m:d>
+            <m:dPr>
+              <m:begChr m:val="["/>
+              <m:endChr m:val="]"/>
+              <m:ctrlPr>
+                <w:rPr>
+                  <w:rFonts w:ascii="Cambria Math" w:eastAsiaTheme="minorEastAsia" w:hAnsi="Cambria Math"/>
+                  <w:i/>
+                  <w:lang w:bidi="he-IL"/>
+                </w:rPr>
+              </m:ctrlPr>
+            </m:dPr>
+            <m:e>
+              <m:r>
+                <w:rPr>
+                  <w:rFonts w:ascii="Cambria Math" w:eastAsiaTheme="minorEastAsia" w:hAnsi="Cambria Math"/>
+                  <w:lang w:bidi="he-IL"/>
+                </w:rPr>
+                <m:t>:</m:t>
+              </m:r>
+            </m:e>
+          </m:d>
+          <m:r>
+            <w:rPr>
+              <w:rFonts w:ascii="Cambria Math" w:eastAsiaTheme="minorEastAsia" w:hAnsi="Cambria Math"/>
+              <w:lang w:bidi="he-IL"/>
+            </w:rPr>
+            <m:t>≥</m:t>
+          </m:r>
+          <m:r>
+            <w:rPr>
+              <w:rFonts w:ascii="Cambria Math" w:eastAsiaTheme="minorEastAsia" w:hAnsi="Cambria Math"/>
+              <w:lang w:bidi="he-IL"/>
+            </w:rPr>
+            <m:t>&lt;A,B</m:t>
+          </m:r>
+          <m:sSub>
+            <m:sSubPr>
+              <m:ctrlPr>
+                <w:rPr>
+                  <w:rFonts w:ascii="Cambria Math" w:eastAsiaTheme="minorEastAsia" w:hAnsi="Cambria Math"/>
+                  <w:i/>
+                  <w:lang w:bidi="he-IL"/>
+                </w:rPr>
+              </m:ctrlPr>
+            </m:sSubPr>
+            <m:e>
+              <m:r>
+                <w:rPr>
+                  <w:rFonts w:ascii="Cambria Math" w:eastAsiaTheme="minorEastAsia" w:hAnsi="Cambria Math"/>
+                  <w:lang w:bidi="he-IL"/>
+                </w:rPr>
+                <m:t>&gt;</m:t>
+              </m:r>
+            </m:e>
+            <m:sub>
+              <m:r>
+                <w:rPr>
+                  <w:rFonts w:ascii="Cambria Math" w:eastAsiaTheme="minorEastAsia" w:hAnsi="Cambria Math"/>
+                  <w:lang w:bidi="he-IL"/>
+                </w:rPr>
+                <m:t>F</m:t>
+              </m:r>
+            </m:sub>
+          </m:sSub>
+          <m:r>
+            <m:rPr>
+              <m:sty m:val="p"/>
+            </m:rPr>
+            <w:rPr>
+              <w:rFonts w:ascii="Cambria Math" w:eastAsiaTheme="minorEastAsia"/>
+              <w:lang w:bidi="he-IL"/>
+            </w:rPr>
+            <m:t xml:space="preserve"> </m:t>
+          </m:r>
+          <m:r>
+            <m:rPr>
+              <m:sty m:val="p"/>
+            </m:rPr>
+            <w:rPr>
+              <w:rFonts w:ascii="Cambria Math" w:eastAsiaTheme="minorEastAsia"/>
+              <w:lang w:bidi="he-IL"/>
+            </w:rPr>
+            <m:t>=</m:t>
+          </m:r>
+          <m:r>
+            <m:rPr>
+              <m:sty m:val="p"/>
+            </m:rPr>
+            <w:rPr>
+              <w:rFonts w:ascii="Cambria Math" w:eastAsiaTheme="minorEastAsia"/>
+              <w:lang w:bidi="he-IL"/>
+            </w:rPr>
+            <m:t>0</m:t>
+          </m:r>
+        </m:oMath>
+      </m:oMathPara>
+    </w:p>
+    <w:p>
+      <w:pPr>
+        <w:bidi/>
+        <w:rPr>
+          <w:rFonts w:eastAsiaTheme="minorEastAsia"/>
+          <w:rtl/>
+          <w:lang w:bidi="he-IL"/>
+        </w:rPr>
+      </w:pPr>
+      <w:r>
+        <w:rPr>
+          <w:rFonts w:eastAsiaTheme="minorEastAsia" w:hint="cs"/>
+          <w:rtl/>
+          <w:lang w:bidi="he-IL"/>
+        </w:rPr>
+        <w:lastRenderedPageBreak/>
+        <w:t>לכן מכפלה פנימית כנדרש.</w:t>
+      </w:r>
+      <w:r>
+        <w:rPr>
+          <w:rFonts w:eastAsiaTheme="minorEastAsia"/>
+          <w:lang w:bidi="he-IL"/>
+        </w:rPr>
+        <w:br/>
+      </w:r>
+      <m:oMathPara>
+        <m:oMathParaPr>
+          <m:jc m:val="left"/>
+        </m:oMathParaPr>
+        <m:oMath>
+          <m:sSub>
+            <m:sSubPr>
+              <m:ctrlPr>
+                <w:rPr>
+                  <w:rFonts w:ascii="Cambria Math" w:eastAsiaTheme="minorEastAsia" w:hAnsi="Cambria Math" w:cs="Times New Roman"/>
+                  <w:i/>
+                  <w:sz w:val="24"/>
+                  <w:szCs w:val="24"/>
+                </w:rPr>
+              </m:ctrlPr>
+            </m:sSubPr>
+            <m:e>
+              <m:d>
+                <m:dPr>
+                  <m:begChr m:val="|"/>
+                  <m:endChr m:val="|"/>
+                  <m:ctrlPr>
+                    <w:rPr>
+                      <w:rFonts w:ascii="Cambria Math" w:eastAsiaTheme="minorEastAsia" w:hAnsi="Cambria Math"/>
+                      <w:i/>
+                      <w:sz w:val="24"/>
+                      <w:szCs w:val="24"/>
+                    </w:rPr>
+                  </m:ctrlPr>
+                </m:dPr>
+                <m:e>
+                  <m:d>
+                    <m:dPr>
+                      <m:begChr m:val="|"/>
+                      <m:endChr m:val="|"/>
+                      <m:ctrlPr>
+                        <w:rPr>
+                          <w:rFonts w:ascii="Cambria Math" w:eastAsiaTheme="minorEastAsia" w:hAnsi="Cambria Math"/>
+                          <w:i/>
+                          <w:sz w:val="24"/>
+                          <w:szCs w:val="24"/>
+                        </w:rPr>
+                      </m:ctrlPr>
+                    </m:dPr>
+                    <m:e>
+                      <m:r>
+                        <w:rPr>
+                          <w:rFonts w:ascii="Cambria Math" w:eastAsiaTheme="minorEastAsia" w:hAnsi="Cambria Math"/>
+                          <w:sz w:val="24"/>
+                          <w:szCs w:val="24"/>
+                        </w:rPr>
+                        <m:t>A</m:t>
+                      </m:r>
+                    </m:e>
+                  </m:d>
+                </m:e>
+              </m:d>
+            </m:e>
+            <m:sub>
+              <m:r>
+                <w:rPr>
+                  <w:rFonts w:ascii="Cambria Math" w:eastAsiaTheme="minorEastAsia" w:hAnsi="Cambria Math"/>
+                  <w:sz w:val="24"/>
+                  <w:szCs w:val="24"/>
+                </w:rPr>
+                <m:t>F</m:t>
+              </m:r>
+            </m:sub>
+          </m:sSub>
+          <m:r>
+            <w:rPr>
+              <w:rFonts w:ascii="Cambria Math" w:eastAsiaTheme="minorEastAsia" w:hAnsi="Cambria Math"/>
+              <w:sz w:val="24"/>
+              <w:szCs w:val="24"/>
+            </w:rPr>
+            <m:t>=</m:t>
+          </m:r>
+          <m:r>
+            <m:rPr>
+              <m:sty m:val="p"/>
+            </m:rPr>
+            <w:rPr>
+              <w:rFonts w:ascii="Cambria Math" w:eastAsiaTheme="minorEastAsia" w:hAnsi="Cambria Math"/>
+              <w:sz w:val="24"/>
+              <w:szCs w:val="24"/>
+            </w:rPr>
+            <m:t>∣∣</m:t>
+          </m:r>
+          <m:r>
+            <w:rPr>
+              <w:rFonts w:ascii="Cambria Math" w:eastAsiaTheme="minorEastAsia" w:hAnsi="Cambria Math"/>
+              <w:sz w:val="24"/>
+              <w:szCs w:val="24"/>
+            </w:rPr>
+            <m:t>A</m:t>
+          </m:r>
+          <m:d>
+            <m:dPr>
+              <m:begChr m:val="["/>
+              <m:endChr m:val="]"/>
+              <m:ctrlPr>
+                <w:rPr>
+                  <w:rFonts w:ascii="Cambria Math" w:eastAsiaTheme="minorEastAsia" w:hAnsi="Cambria Math"/>
+                  <w:i/>
+                  <w:sz w:val="24"/>
+                  <w:szCs w:val="24"/>
+                </w:rPr>
+              </m:ctrlPr>
+            </m:dPr>
+            <m:e>
+              <m:r>
+                <w:rPr>
+                  <w:rFonts w:ascii="Cambria Math" w:eastAsiaTheme="minorEastAsia" w:hAnsi="Cambria Math"/>
+                  <w:sz w:val="24"/>
+                  <w:szCs w:val="24"/>
+                </w:rPr>
+                <m:t>:</m:t>
+              </m:r>
+            </m:e>
+          </m:d>
+          <m:r>
+            <m:rPr>
+              <m:sty m:val="p"/>
+            </m:rPr>
+            <w:rPr>
+              <w:rFonts w:ascii="Cambria Math" w:eastAsiaTheme="minorEastAsia" w:hAnsi="Cambria Math"/>
+              <w:sz w:val="24"/>
+              <w:szCs w:val="24"/>
+            </w:rPr>
+            <m:t>∣∣</m:t>
+          </m:r>
+          <m:r>
+            <w:rPr>
+              <w:rFonts w:ascii="Cambria Math" w:eastAsiaTheme="minorEastAsia" w:hAnsi="Cambria Math"/>
+              <w:sz w:val="24"/>
+              <w:szCs w:val="24"/>
+            </w:rPr>
+            <m:t>=</m:t>
+          </m:r>
+          <m:rad>
+            <m:radPr>
+              <m:degHide m:val="1"/>
+              <m:ctrlPr>
+                <w:rPr>
+                  <w:rFonts w:ascii="Cambria Math" w:eastAsiaTheme="minorEastAsia" w:hAnsi="Cambria Math" w:cs="Times New Roman"/>
+                  <w:i/>
+                  <w:sz w:val="24"/>
+                  <w:szCs w:val="24"/>
+                </w:rPr>
+              </m:ctrlPr>
+            </m:radPr>
+            <m:deg/>
+            <m:e>
+              <m:r>
+                <w:rPr>
+                  <w:rFonts w:ascii="Cambria Math" w:eastAsiaTheme="minorEastAsia" w:hAnsi="Cambria Math"/>
+                  <w:sz w:val="24"/>
+                  <w:szCs w:val="24"/>
+                </w:rPr>
+                <m:t>&lt;A</m:t>
+              </m:r>
+              <m:d>
+                <m:dPr>
+                  <m:begChr m:val="["/>
+                  <m:endChr m:val="]"/>
+                  <m:ctrlPr>
+                    <w:rPr>
+                      <w:rFonts w:ascii="Cambria Math" w:eastAsiaTheme="minorEastAsia" w:hAnsi="Cambria Math" w:cs="Times New Roman"/>
+                      <w:i/>
+                      <w:sz w:val="24"/>
+                      <w:szCs w:val="24"/>
+                    </w:rPr>
+                  </m:ctrlPr>
+                </m:dPr>
+                <m:e>
+                  <m:r>
+                    <w:rPr>
+                      <w:rFonts w:ascii="Cambria Math" w:eastAsiaTheme="minorEastAsia" w:hAnsi="Cambria Math"/>
+                      <w:sz w:val="24"/>
+                      <w:szCs w:val="24"/>
+                    </w:rPr>
+                    <m:t>:</m:t>
+                  </m:r>
+                </m:e>
+              </m:d>
+              <m:r>
+                <w:rPr>
+                  <w:rFonts w:ascii="Cambria Math" w:eastAsiaTheme="minorEastAsia" w:hAnsi="Cambria Math"/>
+                  <w:sz w:val="24"/>
+                  <w:szCs w:val="24"/>
+                </w:rPr>
+                <m:t>,A</m:t>
+              </m:r>
+              <m:d>
+                <m:dPr>
+                  <m:begChr m:val="["/>
+                  <m:endChr m:val="]"/>
+                  <m:ctrlPr>
+                    <w:rPr>
+                      <w:rFonts w:ascii="Cambria Math" w:eastAsiaTheme="minorEastAsia" w:hAnsi="Cambria Math" w:cs="Times New Roman"/>
+                      <w:i/>
+                      <w:sz w:val="24"/>
+                      <w:szCs w:val="24"/>
+                    </w:rPr>
+                  </m:ctrlPr>
+                </m:dPr>
+                <m:e>
+                  <m:r>
+                    <w:rPr>
+                      <w:rFonts w:ascii="Cambria Math" w:eastAsiaTheme="minorEastAsia" w:hAnsi="Cambria Math"/>
+                      <w:sz w:val="24"/>
+                      <w:szCs w:val="24"/>
+                    </w:rPr>
+                    <m:t>:</m:t>
+                  </m:r>
+                </m:e>
+              </m:d>
+              <m:r>
+                <w:rPr>
+                  <w:rFonts w:ascii="Cambria Math" w:eastAsiaTheme="minorEastAsia" w:hAnsi="Cambria Math"/>
+                  <w:sz w:val="24"/>
+                  <w:szCs w:val="24"/>
+                </w:rPr>
+                <m:t>&gt;</m:t>
+              </m:r>
+            </m:e>
+          </m:rad>
+          <m:r>
+            <w:rPr>
+              <w:rFonts w:ascii="Cambria Math" w:eastAsiaTheme="minorEastAsia" w:hAnsi="Cambria Math"/>
+              <w:sz w:val="24"/>
+              <w:szCs w:val="24"/>
+            </w:rPr>
+            <m:t>=</m:t>
+          </m:r>
+          <m:rad>
+            <m:radPr>
+              <m:degHide m:val="1"/>
+              <m:ctrlPr>
+                <w:rPr>
+                  <w:rFonts w:ascii="Cambria Math" w:eastAsiaTheme="minorEastAsia" w:hAnsi="Cambria Math" w:cs="Times New Roman"/>
+                  <w:i/>
+                  <w:sz w:val="24"/>
+                  <w:szCs w:val="24"/>
+                </w:rPr>
+              </m:ctrlPr>
+            </m:radPr>
+            <m:deg/>
+            <m:e>
+              <m:nary>
+                <m:naryPr>
+                  <m:chr m:val="∑"/>
+                  <m:limLoc m:val="undOvr"/>
+                  <m:ctrlPr>
+                    <w:rPr>
+                      <w:rFonts w:ascii="Cambria Math" w:eastAsiaTheme="minorEastAsia" w:hAnsi="Cambria Math" w:cs="Times New Roman"/>
+                      <w:i/>
+                      <w:sz w:val="24"/>
+                      <w:szCs w:val="24"/>
+                    </w:rPr>
+                  </m:ctrlPr>
+                </m:naryPr>
+                <m:sub>
+                  <m:r>
+                    <w:rPr>
+                      <w:rFonts w:ascii="Cambria Math" w:eastAsiaTheme="minorEastAsia" w:hAnsi="Cambria Math"/>
+                      <w:sz w:val="24"/>
+                      <w:szCs w:val="24"/>
+                    </w:rPr>
+                    <m:t>j=1</m:t>
+                  </m:r>
+                </m:sub>
+                <m:sup>
+                  <m:r>
+                    <w:rPr>
+                      <w:rFonts w:ascii="Cambria Math" w:eastAsiaTheme="minorEastAsia" w:hAnsi="Cambria Math"/>
+                      <w:sz w:val="24"/>
+                      <w:szCs w:val="24"/>
+                    </w:rPr>
+                    <m:t>n</m:t>
+                  </m:r>
+                </m:sup>
+                <m:e>
+                  <m:nary>
+                    <m:naryPr>
+                      <m:chr m:val="∑"/>
+                      <m:limLoc m:val="undOvr"/>
+                      <m:ctrlPr>
+                        <w:rPr>
+                          <w:rFonts w:ascii="Cambria Math" w:eastAsiaTheme="minorEastAsia" w:hAnsi="Cambria Math" w:cs="Times New Roman"/>
+                          <w:i/>
+                          <w:sz w:val="24"/>
+                          <w:szCs w:val="24"/>
+                        </w:rPr>
+                      </m:ctrlPr>
+                    </m:naryPr>
+                    <m:sub>
+                      <m:r>
+                        <w:rPr>
+                          <w:rFonts w:ascii="Cambria Math" w:eastAsiaTheme="minorEastAsia" w:hAnsi="Cambria Math"/>
+                          <w:sz w:val="24"/>
+                          <w:szCs w:val="24"/>
+                        </w:rPr>
+                        <m:t>i=1</m:t>
+                      </m:r>
+                    </m:sub>
+                    <m:sup>
+                      <m:r>
+                        <w:rPr>
+                          <w:rFonts w:ascii="Cambria Math" w:eastAsiaTheme="minorEastAsia" w:hAnsi="Cambria Math"/>
+                          <w:sz w:val="24"/>
+                          <w:szCs w:val="24"/>
+                        </w:rPr>
+                        <m:t>m</m:t>
+                      </m:r>
+                    </m:sup>
+                    <m:e>
+                      <m:sSubSup>
+                        <m:sSubSupPr>
+                          <m:ctrlPr>
+                            <w:rPr>
+                              <w:rFonts w:ascii="Cambria Math" w:eastAsiaTheme="minorEastAsia" w:hAnsi="Cambria Math" w:cs="Times New Roman"/>
+                              <w:i/>
+                              <w:sz w:val="24"/>
+                              <w:szCs w:val="24"/>
+                            </w:rPr>
+                          </m:ctrlPr>
+                        </m:sSubSupPr>
+                        <m:e>
+                          <m:r>
+                            <w:rPr>
+                              <w:rFonts w:ascii="Cambria Math" w:hAnsi="Cambria Math"/>
+                              <w:sz w:val="24"/>
+                              <w:szCs w:val="24"/>
+                            </w:rPr>
+                            <m:t>a</m:t>
+                          </m:r>
+                          <m:ctrlPr>
+                            <w:rPr>
+                              <w:rFonts w:ascii="Cambria Math" w:hAnsi="Cambria Math" w:cs="Times New Roman"/>
+                              <w:i/>
+                              <w:sz w:val="24"/>
+                              <w:szCs w:val="24"/>
+                            </w:rPr>
+                          </m:ctrlPr>
+                        </m:e>
+                        <m:sub>
+                          <m:r>
+                            <w:rPr>
+                              <w:rFonts w:ascii="Cambria Math" w:hAnsi="Cambria Math"/>
+                              <w:sz w:val="24"/>
+                              <w:szCs w:val="24"/>
+                            </w:rPr>
+                            <m:t>ij</m:t>
+                          </m:r>
+                          <m:ctrlPr>
+                            <w:rPr>
+                              <w:rFonts w:ascii="Cambria Math" w:hAnsi="Cambria Math" w:cs="Times New Roman"/>
+                              <w:i/>
+                              <w:sz w:val="24"/>
+                              <w:szCs w:val="24"/>
+                            </w:rPr>
+                          </m:ctrlPr>
+                        </m:sub>
+                        <m:sup>
+                          <m:r>
+                            <w:rPr>
+                              <w:rFonts w:ascii="Cambria Math" w:eastAsiaTheme="minorEastAsia" w:hAnsi="Cambria Math"/>
+                              <w:sz w:val="24"/>
+                              <w:szCs w:val="24"/>
+                            </w:rPr>
+                            <m:t>2</m:t>
+                          </m:r>
+                        </m:sup>
+                      </m:sSubSup>
+                    </m:e>
+                  </m:nary>
+                </m:e>
+              </m:nary>
+            </m:e>
+          </m:rad>
+          <m:r>
+            <w:rPr>
+              <w:rFonts w:ascii="Cambria Math" w:eastAsiaTheme="minorEastAsia" w:hAnsi="Cambria Math"/>
+              <w:sz w:val="24"/>
+              <w:szCs w:val="24"/>
+            </w:rPr>
+            <m:t>=</m:t>
+          </m:r>
+          <m:rad>
+            <m:radPr>
+              <m:degHide m:val="1"/>
+              <m:ctrlPr>
+                <w:rPr>
+                  <w:rFonts w:ascii="Cambria Math" w:eastAsiaTheme="minorEastAsia" w:hAnsi="Cambria Math" w:cs="Times New Roman"/>
+                  <w:i/>
+                  <w:sz w:val="24"/>
+                  <w:szCs w:val="24"/>
+                </w:rPr>
+              </m:ctrlPr>
+            </m:radPr>
+            <m:deg/>
+            <m:e>
+              <m:sSub>
+                <m:sSubPr>
+                  <m:ctrlPr>
+                    <w:rPr>
+                      <w:rFonts w:ascii="Cambria Math" w:eastAsiaTheme="minorEastAsia" w:hAnsi="Cambria Math" w:cs="Times New Roman"/>
+                      <w:i/>
+                      <w:sz w:val="24"/>
+                      <w:szCs w:val="24"/>
+                    </w:rPr>
+                  </m:ctrlPr>
+                </m:sSubPr>
+                <m:e>
+                  <m:r>
+                    <w:rPr>
+                      <w:rFonts w:ascii="Cambria Math" w:eastAsiaTheme="minorEastAsia" w:hAnsi="Cambria Math"/>
+                      <w:sz w:val="24"/>
+                      <w:szCs w:val="24"/>
+                    </w:rPr>
+                    <m:t>&lt;A,A&gt;</m:t>
+                  </m:r>
+                </m:e>
+                <m:sub>
+                  <m:r>
+                    <w:rPr>
+                      <w:rFonts w:ascii="Cambria Math" w:eastAsiaTheme="minorEastAsia" w:hAnsi="Cambria Math"/>
+                      <w:sz w:val="24"/>
+                      <w:szCs w:val="24"/>
+                    </w:rPr>
+                    <m:t>F</m:t>
+                  </m:r>
+                </m:sub>
+              </m:sSub>
+            </m:e>
+          </m:rad>
+          <m:r>
+            <w:rPr>
+              <w:rFonts w:ascii="Cambria Math" w:eastAsiaTheme="minorEastAsia" w:hAnsi="Cambria Math"/>
+              <w:sz w:val="24"/>
+              <w:szCs w:val="24"/>
+            </w:rPr>
+            <m:t>=</m:t>
+          </m:r>
+          <m:rad>
+            <m:radPr>
+              <m:degHide m:val="1"/>
+              <m:ctrlPr>
+                <w:rPr>
+                  <w:rFonts w:ascii="Cambria Math" w:eastAsiaTheme="minorEastAsia" w:hAnsi="Cambria Math" w:cs="Times New Roman"/>
+                  <w:i/>
+                  <w:sz w:val="24"/>
+                  <w:szCs w:val="24"/>
+                </w:rPr>
+              </m:ctrlPr>
+            </m:radPr>
+            <m:deg/>
+            <m:e>
+              <m:r>
+                <w:rPr>
+                  <w:rFonts w:ascii="Cambria Math" w:eastAsiaTheme="minorEastAsia" w:hAnsi="Cambria Math"/>
+                  <w:sz w:val="24"/>
+                  <w:szCs w:val="24"/>
+                </w:rPr>
+                <m:t>trace</m:t>
+              </m:r>
+              <m:d>
+                <m:dPr>
+                  <m:ctrlPr>
+                    <w:rPr>
+                      <w:rFonts w:ascii="Cambria Math" w:eastAsiaTheme="minorEastAsia" w:hAnsi="Cambria Math" w:cs="Times New Roman"/>
+                      <w:i/>
+                      <w:sz w:val="24"/>
+                      <w:szCs w:val="24"/>
+                    </w:rPr>
+                  </m:ctrlPr>
+                </m:dPr>
+                <m:e>
+                  <m:sSup>
+                    <m:sSupPr>
+                      <m:ctrlPr>
+                        <w:rPr>
+                          <w:rFonts w:ascii="Cambria Math" w:eastAsiaTheme="minorEastAsia" w:hAnsi="Cambria Math" w:cs="Times New Roman"/>
+                          <w:i/>
+                          <w:sz w:val="24"/>
+                          <w:szCs w:val="24"/>
+                        </w:rPr>
+                      </m:ctrlPr>
+                    </m:sSupPr>
+                    <m:e>
+                      <m:r>
+                        <w:rPr>
+                          <w:rFonts w:ascii="Cambria Math" w:eastAsiaTheme="minorEastAsia" w:hAnsi="Cambria Math"/>
+                          <w:sz w:val="24"/>
+                          <w:szCs w:val="24"/>
+                        </w:rPr>
+                        <m:t>A</m:t>
+                      </m:r>
+                    </m:e>
+                    <m:sup>
+                      <m:r>
+                        <w:rPr>
+                          <w:rFonts w:ascii="Cambria Math" w:eastAsiaTheme="minorEastAsia" w:hAnsi="Cambria Math"/>
+                          <w:sz w:val="24"/>
+                          <w:szCs w:val="24"/>
+                        </w:rPr>
+                        <m:t>T</m:t>
+                      </m:r>
+                    </m:sup>
+                  </m:sSup>
+                  <m:r>
+                    <w:rPr>
+                      <w:rFonts w:ascii="Cambria Math" w:eastAsiaTheme="minorEastAsia" w:hAnsi="Cambria Math"/>
+                      <w:sz w:val="24"/>
+                      <w:szCs w:val="24"/>
+                    </w:rPr>
+                    <m:t>A</m:t>
+                  </m:r>
+                </m:e>
+              </m:d>
+            </m:e>
+          </m:rad>
+          <m:r>
+            <m:rPr>
+              <m:sty m:val="p"/>
+            </m:rPr>
+            <w:rPr>
+              <w:rFonts w:ascii="Cambria Math" w:eastAsiaTheme="minorEastAsia" w:hAnsi="Cambria Math"/>
+              <w:sz w:val="24"/>
+              <w:szCs w:val="24"/>
+            </w:rPr>
+            <w:br/>
+          </m:r>
+        </m:oMath>
+      </m:oMathPara>
+      <w:r>
+        <w:rPr>
+          <w:rFonts w:eastAsiaTheme="minorEastAsia" w:hint="cs"/>
+          <w:rtl/>
+          <w:lang w:bidi="he-IL"/>
+        </w:rPr>
+        <w:t>ג.</w:t>
+      </w:r>
+      <w:r>
+        <w:rPr>
+          <w:rFonts w:eastAsiaTheme="minorEastAsia"/>
+          <w:lang w:bidi="he-IL"/>
+        </w:rPr>
+        <w:t xml:space="preserve"> </w:t>
+      </w:r>
+      <w:r>
+        <w:rPr>
+          <w:rFonts w:eastAsiaTheme="minorEastAsia" w:hint="cs"/>
+          <w:rtl/>
+          <w:lang w:bidi="he-IL"/>
+        </w:rPr>
+        <w:t xml:space="preserve">נורמת </w:t>
+      </w:r>
+      <m:oMath>
+        <m:sSub>
+          <m:sSubPr>
+            <m:ctrlPr>
+              <w:rPr>
+                <w:rFonts w:ascii="Cambria Math" w:eastAsiaTheme="minorEastAsia" w:hAnsi="Cambria Math"/>
+                <w:lang w:bidi="he-IL"/>
+              </w:rPr>
+            </m:ctrlPr>
+          </m:sSubPr>
+          <m:e>
+            <m:r>
+              <m:rPr>
+                <m:sty m:val="p"/>
+              </m:rPr>
+              <w:rPr>
+                <w:rFonts w:ascii="Cambria Math" w:eastAsiaTheme="minorEastAsia" w:hAnsi="Cambria Math"/>
+                <w:lang w:bidi="he-IL"/>
+              </w:rPr>
+              <m:t>L</m:t>
+            </m:r>
+          </m:e>
+          <m:sub>
+            <m:r>
+              <m:rPr>
+                <m:sty m:val="p"/>
+              </m:rPr>
+              <w:rPr>
+                <w:rFonts w:ascii="Cambria Math" w:eastAsiaTheme="minorEastAsia" w:hAnsi="Cambria Math"/>
+                <w:lang w:bidi="he-IL"/>
+              </w:rPr>
+              <m:t>1</m:t>
+            </m:r>
+          </m:sub>
+        </m:sSub>
+      </m:oMath>
+      <w:r>
+        <w:rPr>
+          <w:rFonts w:eastAsiaTheme="minorEastAsia" w:hint="cs"/>
+          <w:rtl/>
+          <w:lang w:bidi="he-IL"/>
+        </w:rPr>
+        <w:t xml:space="preserve"> היא הסכום המקסימלי (בערכים מוחלטים) של העמודות במטריצה. נסכום את העמודות:</w:t>
+      </w:r>
+      <w:r>
+        <w:rPr>
+          <w:rFonts w:eastAsiaTheme="minorEastAsia"/>
+          <w:rtl/>
+          <w:lang w:bidi="he-IL"/>
+        </w:rPr>
+        <w:br/>
+      </w:r>
+      <w:r>
+        <w:rPr>
+          <w:rFonts w:eastAsiaTheme="minorEastAsia" w:hint="cs"/>
+          <w:rtl/>
+          <w:lang w:bidi="he-IL"/>
+        </w:rPr>
+        <w:t>ערכי העמודות הם 13, 10, 11, 24 בהתאמה, ולכן העמודה הרביעית היא המקסימלית.</w:t>
+      </w:r>
+      <w:r>
+        <w:rPr>
+          <w:rFonts w:eastAsiaTheme="minorEastAsia"/>
+          <w:rtl/>
+          <w:lang w:bidi="he-IL"/>
+        </w:rPr>
+        <w:br/>
+      </w:r>
+      <w:r>
+        <w:rPr>
+          <w:rFonts w:eastAsiaTheme="minorEastAsia" w:hint="cs"/>
+          <w:rtl/>
+          <w:lang w:bidi="he-IL"/>
+        </w:rPr>
+        <w:t xml:space="preserve">לכן </w:t>
+      </w:r>
+      <m:oMath>
+        <m:sSub>
+          <m:sSubPr>
+            <m:ctrlPr>
+              <w:rPr>
+                <w:rFonts w:ascii="Cambria Math" w:eastAsiaTheme="minorEastAsia" w:hAnsi="Cambria Math"/>
+                <w:i/>
+                <w:lang w:bidi="he-IL"/>
+              </w:rPr>
+            </m:ctrlPr>
+          </m:sSubPr>
+          <m:e>
+            <m:d>
+              <m:dPr>
+                <m:begChr m:val="|"/>
+                <m:endChr m:val="|"/>
+                <m:ctrlPr>
+                  <w:rPr>
+                    <w:rFonts w:ascii="Cambria Math" w:eastAsiaTheme="minorEastAsia" w:hAnsi="Cambria Math"/>
+                    <w:i/>
+                    <w:lang w:bidi="he-IL"/>
+                  </w:rPr>
+                </m:ctrlPr>
+              </m:dPr>
+              <m:e>
+                <m:d>
+                  <m:dPr>
+                    <m:begChr m:val="|"/>
+                    <m:endChr m:val="|"/>
+                    <m:ctrlPr>
+                      <w:rPr>
+                        <w:rFonts w:ascii="Cambria Math" w:eastAsiaTheme="minorEastAsia" w:hAnsi="Cambria Math"/>
+                        <w:i/>
+                        <w:lang w:bidi="he-IL"/>
+                      </w:rPr>
+                    </m:ctrlPr>
+                  </m:dPr>
+                  <m:e>
+                    <m:r>
+                      <w:rPr>
+                        <w:rFonts w:ascii="Cambria Math" w:eastAsiaTheme="minorEastAsia" w:hAnsi="Cambria Math"/>
+                        <w:lang w:bidi="he-IL"/>
+                      </w:rPr>
+                      <m:t>A</m:t>
+                    </m:r>
+                  </m:e>
+                </m:d>
+              </m:e>
+            </m:d>
+          </m:e>
+          <m:sub>
+            <m:sSub>
+              <m:sSubPr>
+                <m:ctrlPr>
+                  <w:rPr>
+                    <w:rFonts w:ascii="Cambria Math" w:eastAsiaTheme="minorEastAsia" w:hAnsi="Cambria Math"/>
+                    <w:i/>
+                    <w:lang w:bidi="he-IL"/>
+                  </w:rPr>
+                </m:ctrlPr>
+              </m:sSubPr>
+              <m:e>
+                <m:r>
+                  <w:rPr>
+                    <w:rFonts w:ascii="Cambria Math" w:eastAsiaTheme="minorEastAsia" w:hAnsi="Cambria Math"/>
+                    <w:lang w:bidi="he-IL"/>
+                  </w:rPr>
+                  <m:t>L</m:t>
+                </m:r>
+              </m:e>
+              <m:sub>
+                <m:r>
+                  <w:rPr>
+                    <w:rFonts w:ascii="Cambria Math" w:eastAsiaTheme="minorEastAsia" w:hAnsi="Cambria Math"/>
+                    <w:lang w:bidi="he-IL"/>
+                  </w:rPr>
+                  <m:t>1</m:t>
+                </m:r>
+              </m:sub>
+            </m:sSub>
+          </m:sub>
+        </m:sSub>
+        <m:r>
+          <w:rPr>
+            <w:rFonts w:ascii="Cambria Math" w:eastAsiaTheme="minorEastAsia" w:hAnsi="Cambria Math"/>
+            <w:lang w:bidi="he-IL"/>
+          </w:rPr>
+          <m:t>=24</m:t>
+        </m:r>
+      </m:oMath>
+      <w:r>
+        <w:rPr>
+          <w:rFonts w:eastAsiaTheme="minorEastAsia" w:hint="cs"/>
+          <w:rtl/>
+          <w:lang w:bidi="he-IL"/>
+        </w:rPr>
+        <w:t xml:space="preserve"> והווקטור הממקסם הוא </w:t>
+      </w:r>
+      <m:oMath>
+        <m:d>
+          <m:dPr>
+            <m:ctrlPr>
+              <w:rPr>
+                <w:rFonts w:ascii="Cambria Math" w:eastAsiaTheme="minorEastAsia" w:hAnsi="Cambria Math"/>
+                <w:i/>
+                <w:lang w:bidi="he-IL"/>
+              </w:rPr>
+            </m:ctrlPr>
+          </m:dPr>
+          <m:e>
+            <m:m>
+              <m:mPr>
+                <m:mcs>
+                  <m:mc>
+                    <m:mcPr>
+                      <m:count m:val="1"/>
+                      <m:mcJc m:val="center"/>
+                    </m:mcPr>
+                  </m:mc>
+                </m:mcs>
+                <m:ctrlPr>
+                  <w:rPr>
+                    <w:rFonts w:ascii="Cambria Math" w:eastAsiaTheme="minorEastAsia" w:hAnsi="Cambria Math"/>
+                    <w:i/>
+                    <w:lang w:bidi="he-IL"/>
+                  </w:rPr>
+                </m:ctrlPr>
+              </m:mPr>
+              <m:mr>
+                <m:e>
+                  <m:r>
+                    <w:rPr>
+                      <w:rFonts w:ascii="Cambria Math" w:eastAsiaTheme="minorEastAsia" w:hAnsi="Cambria Math"/>
+                      <w:lang w:bidi="he-IL"/>
+                    </w:rPr>
+                    <m:t>0</m:t>
+                  </m:r>
+                  <m:ctrlPr>
+                    <w:rPr>
+                      <w:rFonts w:ascii="Cambria Math" w:eastAsia="Cambria Math" w:hAnsi="Cambria Math" w:cs="Cambria Math"/>
+                      <w:i/>
+                    </w:rPr>
+                  </m:ctrlPr>
+                </m:e>
+              </m:mr>
+              <m:mr>
+                <m:e>
+                  <m:r>
+                    <w:rPr>
+                      <w:rFonts w:ascii="Cambria Math" w:eastAsia="Cambria Math" w:hAnsi="Cambria Math" w:cs="Cambria Math"/>
+                    </w:rPr>
+                    <m:t>0</m:t>
+                  </m:r>
+                  <m:ctrlPr>
+                    <w:rPr>
+                      <w:rFonts w:ascii="Cambria Math" w:eastAsia="Cambria Math" w:hAnsi="Cambria Math" w:cs="Cambria Math"/>
+                      <w:i/>
+                    </w:rPr>
+                  </m:ctrlPr>
+                </m:e>
+              </m:mr>
+              <m:mr>
+                <m:e>
+                  <m:r>
+                    <w:rPr>
+                      <w:rFonts w:ascii="Cambria Math" w:eastAsia="Cambria Math" w:hAnsi="Cambria Math" w:cs="Cambria Math"/>
+                    </w:rPr>
+                    <m:t>0</m:t>
+                  </m:r>
+                </m:e>
+              </m:mr>
+              <m:mr>
+                <m:e>
+                  <m:r>
+                    <w:rPr>
+                      <w:rFonts w:ascii="Cambria Math" w:eastAsiaTheme="minorEastAsia" w:hAnsi="Cambria Math"/>
+                      <w:lang w:bidi="he-IL"/>
+                    </w:rPr>
+                    <m:t>1</m:t>
+                  </m:r>
+                </m:e>
+              </m:mr>
+            </m:m>
+          </m:e>
+        </m:d>
+      </m:oMath>
+      <w:r>
+        <w:rPr>
+          <w:rFonts w:eastAsiaTheme="minorEastAsia" w:hint="cs"/>
+          <w:rtl/>
+          <w:lang w:bidi="he-IL"/>
+        </w:rPr>
+        <w:t>.</w:t>
+      </w:r>
+    </w:p>
+    <w:p>
+      <w:pPr>
+        <w:bidi/>
+        <w:rPr>
+          <w:rFonts w:eastAsiaTheme="minorEastAsia" w:hint="cs"/>
+          <w:i/>
+          <w:rtl/>
+          <w:lang w:bidi="he-IL"/>
+        </w:rPr>
+      </w:pPr>
+      <w:r>
+        <w:rPr>
+          <w:rFonts w:eastAsiaTheme="minorEastAsia" w:hint="cs"/>
+          <w:rtl/>
+          <w:lang w:bidi="he-IL"/>
+        </w:rPr>
+        <w:t xml:space="preserve">באותו אופן, עבור </w:t>
+      </w:r>
+      <m:oMath>
+        <m:sSub>
+          <m:sSubPr>
+            <m:ctrlPr>
+              <w:rPr>
+                <w:rFonts w:ascii="Cambria Math" w:eastAsiaTheme="minorEastAsia" w:hAnsi="Cambria Math"/>
+                <w:lang w:bidi="he-IL"/>
+              </w:rPr>
+            </m:ctrlPr>
+          </m:sSubPr>
+          <m:e>
+            <m:r>
+              <m:rPr>
+                <m:sty m:val="p"/>
+              </m:rPr>
+              <w:rPr>
+                <w:rFonts w:ascii="Cambria Math" w:eastAsiaTheme="minorEastAsia" w:hAnsi="Cambria Math"/>
+                <w:lang w:bidi="he-IL"/>
+              </w:rPr>
+              <m:t>L</m:t>
+            </m:r>
+          </m:e>
+          <m:sub>
+            <m:r>
+              <m:rPr>
+                <m:sty m:val="p"/>
+              </m:rPr>
+              <w:rPr>
+                <w:rFonts w:ascii="Cambria Math" w:eastAsiaTheme="minorEastAsia" w:hAnsi="Cambria Math"/>
+                <w:lang w:bidi="he-IL"/>
+              </w:rPr>
+              <m:t>∞</m:t>
+            </m:r>
+          </m:sub>
+        </m:sSub>
+      </m:oMath>
+      <w:r>
+        <w:rPr>
+          <w:rFonts w:eastAsiaTheme="minorEastAsia" w:hint="cs"/>
+          <w:rtl/>
+          <w:lang w:bidi="he-IL"/>
+        </w:rPr>
+        <w:t xml:space="preserve"> הסוכמת את השורות (בערכים מוחלטים):</w:t>
+      </w:r>
+      <w:r>
+        <w:rPr>
+          <w:rFonts w:eastAsiaTheme="minorEastAsia" w:hint="cs"/>
+          <w:lang w:bidi="he-IL"/>
+        </w:rPr>
+        <w:t xml:space="preserve"> </w:t>
+      </w:r>
+      <w:r>
+        <w:rPr>
+          <w:rFonts w:eastAsiaTheme="minorEastAsia" w:hint="cs"/>
+          <w:rtl/>
+          <w:lang w:bidi="he-IL"/>
+        </w:rPr>
+        <w:t>ערכי השורות הם 10, 18, 15, 15 בהתאמה, ולכן השורה השניה היא המקסימלית</w:t>
+      </w:r>
+      <w:r>
+        <w:rPr>
+          <w:rFonts w:eastAsiaTheme="minorEastAsia"/>
+          <w:rtl/>
+          <w:lang w:bidi="he-IL"/>
+        </w:rPr>
+        <w:br/>
+      </w:r>
+      <w:r>
+        <w:rPr>
+          <w:rFonts w:eastAsiaTheme="minorEastAsia" w:hint="cs"/>
+          <w:rtl/>
+          <w:lang w:bidi="he-IL"/>
+        </w:rPr>
+        <w:t xml:space="preserve">לכן </w:t>
+      </w:r>
+      <m:oMath>
+        <m:sSub>
+          <m:sSubPr>
+            <m:ctrlPr>
+              <w:rPr>
+                <w:rFonts w:ascii="Cambria Math" w:eastAsiaTheme="minorEastAsia" w:hAnsi="Cambria Math"/>
+                <w:i/>
+                <w:lang w:bidi="he-IL"/>
+              </w:rPr>
+            </m:ctrlPr>
+          </m:sSubPr>
+          <m:e>
+            <m:d>
+              <m:dPr>
+                <m:begChr m:val="|"/>
+                <m:endChr m:val="|"/>
+                <m:ctrlPr>
+                  <w:rPr>
+                    <w:rFonts w:ascii="Cambria Math" w:eastAsiaTheme="minorEastAsia" w:hAnsi="Cambria Math"/>
+                    <w:i/>
+                    <w:lang w:bidi="he-IL"/>
+                  </w:rPr>
+                </m:ctrlPr>
+              </m:dPr>
+              <m:e>
+                <m:d>
+                  <m:dPr>
+                    <m:begChr m:val="|"/>
+                    <m:endChr m:val="|"/>
+                    <m:ctrlPr>
+                      <w:rPr>
+                        <w:rFonts w:ascii="Cambria Math" w:eastAsiaTheme="minorEastAsia" w:hAnsi="Cambria Math"/>
+                        <w:i/>
+                        <w:lang w:bidi="he-IL"/>
+                      </w:rPr>
+                    </m:ctrlPr>
+                  </m:dPr>
+                  <m:e>
+                    <m:r>
+                      <w:rPr>
+                        <w:rFonts w:ascii="Cambria Math" w:eastAsiaTheme="minorEastAsia" w:hAnsi="Cambria Math"/>
+                        <w:lang w:bidi="he-IL"/>
+                      </w:rPr>
+                      <m:t>A</m:t>
+                    </m:r>
+                  </m:e>
+                </m:d>
+              </m:e>
+            </m:d>
+            <m:ctrlPr>
+              <w:rPr>
+                <w:rFonts w:ascii="Cambria Math" w:eastAsiaTheme="minorEastAsia" w:hAnsi="Cambria Math"/>
+                <w:lang w:bidi="he-IL"/>
+              </w:rPr>
+            </m:ctrlPr>
+          </m:e>
+          <m:sub>
+            <m:r>
+              <m:rPr>
+                <m:sty m:val="p"/>
+              </m:rPr>
+              <w:rPr>
+                <w:rFonts w:ascii="Cambria Math" w:eastAsiaTheme="minorEastAsia" w:hAnsi="Cambria Math"/>
+                <w:lang w:bidi="he-IL"/>
+              </w:rPr>
+              <m:t>∞</m:t>
+            </m:r>
+          </m:sub>
+        </m:sSub>
+        <m:r>
+          <w:rPr>
+            <w:rFonts w:ascii="Cambria Math" w:eastAsiaTheme="minorEastAsia" w:hAnsi="Cambria Math"/>
+            <w:lang w:bidi="he-IL"/>
+          </w:rPr>
+          <m:t>=18</m:t>
+        </m:r>
+      </m:oMath>
+      <w:r>
+        <w:rPr>
+          <w:rFonts w:eastAsiaTheme="minorEastAsia"/>
+          <w:lang w:bidi="he-IL"/>
+        </w:rPr>
+        <w:t xml:space="preserve"> </w:t>
+      </w:r>
+      <w:r>
+        <w:rPr>
+          <w:rFonts w:eastAsiaTheme="minorEastAsia" w:hint="cs"/>
+          <w:rtl/>
+          <w:lang w:bidi="he-IL"/>
+        </w:rPr>
+        <w:t xml:space="preserve">והווקטור הממקסם הוא </w:t>
+      </w:r>
+      <m:oMath>
+        <m:d>
+          <m:dPr>
+            <m:ctrlPr>
+              <w:rPr>
+                <w:rFonts w:ascii="Cambria Math" w:eastAsiaTheme="minorEastAsia" w:hAnsi="Cambria Math"/>
+                <w:i/>
+                <w:lang w:bidi="he-IL"/>
+              </w:rPr>
+            </m:ctrlPr>
+          </m:dPr>
+          <m:e>
+            <m:m>
+              <m:mPr>
+                <m:mcs>
+                  <m:mc>
+                    <m:mcPr>
+                      <m:count m:val="1"/>
+                      <m:mcJc m:val="center"/>
+                    </m:mcPr>
+                  </m:mc>
+                </m:mcs>
+                <m:ctrlPr>
+                  <w:rPr>
+                    <w:rFonts w:ascii="Cambria Math" w:eastAsiaTheme="minorEastAsia" w:hAnsi="Cambria Math"/>
+                    <w:i/>
+                    <w:lang w:bidi="he-IL"/>
+                  </w:rPr>
+                </m:ctrlPr>
+              </m:mPr>
+              <m:mr>
+                <m:e>
+                  <m:r>
+                    <w:rPr>
+                      <w:rFonts w:ascii="Cambria Math" w:eastAsiaTheme="minorEastAsia" w:hAnsi="Cambria Math"/>
+                      <w:lang w:bidi="he-IL"/>
+                    </w:rPr>
+                    <m:t>0</m:t>
+                  </m:r>
+                  <m:ctrlPr>
+                    <w:rPr>
+                      <w:rFonts w:ascii="Cambria Math" w:eastAsia="Cambria Math" w:hAnsi="Cambria Math" w:cs="Cambria Math"/>
+                      <w:i/>
+                    </w:rPr>
+                  </m:ctrlPr>
+                </m:e>
+              </m:mr>
+              <m:mr>
+                <m:e>
+                  <m:r>
+                    <w:rPr>
+                      <w:rFonts w:ascii="Cambria Math" w:eastAsia="Cambria Math" w:hAnsi="Cambria Math" w:cs="Cambria Math"/>
+                    </w:rPr>
+                    <m:t>1</m:t>
+                  </m:r>
+                  <m:ctrlPr>
+                    <w:rPr>
+                      <w:rFonts w:ascii="Cambria Math" w:eastAsia="Cambria Math" w:hAnsi="Cambria Math" w:cs="Cambria Math"/>
+                      <w:i/>
+                    </w:rPr>
+                  </m:ctrlPr>
+                </m:e>
+              </m:mr>
+              <m:mr>
+                <m:e>
+                  <m:r>
+                    <w:rPr>
+                      <w:rFonts w:ascii="Cambria Math" w:eastAsia="Cambria Math" w:hAnsi="Cambria Math" w:cs="Cambria Math"/>
+                    </w:rPr>
+                    <m:t>0</m:t>
+                  </m:r>
+                </m:e>
+              </m:mr>
+              <m:mr>
+                <m:e>
+                  <m:r>
+                    <w:rPr>
+                      <w:rFonts w:ascii="Cambria Math" w:eastAsiaTheme="minorEastAsia" w:hAnsi="Cambria Math"/>
+                      <w:lang w:bidi="he-IL"/>
+                    </w:rPr>
+                    <m:t>0</m:t>
+                  </m:r>
+                </m:e>
+              </m:mr>
+            </m:m>
+          </m:e>
+        </m:d>
+      </m:oMath>
+      <w:r>
+        <w:rPr>
+          <w:rFonts w:eastAsiaTheme="minorEastAsia" w:hint="cs"/>
+          <w:rtl/>
+          <w:lang w:bidi="he-IL"/>
+        </w:rPr>
+        <w:t>.</w:t>
+      </w:r>
+    </w:p>
+    <w:p>
+      <w:pPr>
+        <w:bidi/>
+        <w:rPr>
+          <w:rFonts w:eastAsiaTheme="minorEastAsia"/>
           <w:rtl/>
           <w:lang w:bidi="he-IL"/>
         </w:rPr>
@@ -2843,6 +5556,8 @@
           <w:lang w:bidi="he-IL"/>
         </w:rPr>
       </w:pPr>
+      <w:bookmarkStart w:id="0" w:name="_GoBack"/>
+      <w:bookmarkEnd w:id="0"/>
       <w:r>
         <w:rPr>
           <w:rFonts w:eastAsiaTheme="minorEastAsia" w:hint="cs"/>
@@ -4165,8 +6880,6 @@
         </w:rPr>
         <w:t>ת זהות לפיתרון.</w:t>
       </w:r>
-      <w:bookmarkStart w:id="0" w:name="_GoBack"/>
-      <w:bookmarkEnd w:id="0"/>
     </w:p>
     <w:p>
       <w:pPr>
@@ -4183,7 +6896,6 @@
           <w:rtl/>
           <w:lang w:bidi="he-IL"/>
         </w:rPr>
-        <w:lastRenderedPageBreak/>
         <w:t>שאלה 4</w:t>
       </w:r>
     </w:p>
@@ -10142,6 +12854,7 @@
           <w:rtl/>
           <w:lang w:bidi="he-IL"/>
         </w:rPr>
+        <w:lastRenderedPageBreak/>
         <w:t xml:space="preserve">נבחין כי כל עמודה הינה מטריצה בגודל </w:t>
       </w:r>
       <m:oMath>
@@ -13282,7 +15995,6 @@
           <w:i/>
           <w:rtl/>
         </w:rPr>
-        <w:lastRenderedPageBreak/>
         <w:t>ב.</w:t>
       </w:r>
       <w:r>
@@ -13803,6 +16515,14 @@
           <w:szCs w:val="24"/>
         </w:rPr>
         <w:br/>
+      </w:r>
+      <w:r>
+        <w:rPr>
+          <w:color w:val="6897BB"/>
+          <w:sz w:val="24"/>
+          <w:szCs w:val="24"/>
+        </w:rPr>
+        <w:lastRenderedPageBreak/>
         <w:t xml:space="preserve">        </w:t>
       </w:r>
       <w:r>
@@ -15407,7 +18127,6 @@
           <w:sz w:val="24"/>
           <w:szCs w:val="24"/>
         </w:rPr>
-        <w:lastRenderedPageBreak/>
         <w:br/>
         <w:t xml:space="preserve">        </w:t>
       </w:r>
@@ -15931,6 +18650,14 @@
           <w:szCs w:val="24"/>
         </w:rPr>
         <w:br/>
+      </w:r>
+      <w:r>
+        <w:rPr>
+          <w:color w:val="A9B7C6"/>
+          <w:sz w:val="24"/>
+          <w:szCs w:val="24"/>
+        </w:rPr>
+        <w:lastRenderedPageBreak/>
         <w:t xml:space="preserve">    </w:t>
       </w:r>
       <w:r>
@@ -18341,7 +21068,6 @@
           <w:sz w:val="24"/>
           <w:szCs w:val="24"/>
         </w:rPr>
-        <w:lastRenderedPageBreak/>
         <w:br/>
         <w:t>results</w:t>
       </w:r>
@@ -18644,6 +21370,7 @@
           <w:rtl/>
           <w:lang w:bidi="he-IL"/>
         </w:rPr>
+        <w:lastRenderedPageBreak/>
         <w:t xml:space="preserve">לאחר 12 איטרציות קיבלנו </w:t>
       </w:r>
       <w:r>
@@ -18905,17 +21632,7 @@
           <w:rtl/>
           <w:lang w:bidi="he-IL"/>
         </w:rPr>
-        <w:t xml:space="preserve"> באלכסון הראשי </w:t>
-      </w:r>
-      <w:r>
-        <w:rPr>
-          <w:rFonts w:eastAsiaTheme="minorEastAsia" w:hint="cs"/>
-          <w:i/>
-          <w:rtl/>
-          <w:lang w:bidi="he-IL"/>
-        </w:rPr>
-        <w:lastRenderedPageBreak/>
-        <w:t>ו0 בשאר האיברים.</w:t>
+        <w:t xml:space="preserve"> באלכסון הראשי ו0 בשאר האיברים.</w:t>
       </w:r>
       <w:r>
         <w:rPr>
@@ -20407,7 +23124,7 @@
 </file>
 
 <file path=customXml/itemProps1.xml><?xml version="1.0" encoding="utf-8"?>
-<ds:datastoreItem xmlns:ds="http://schemas.openxmlformats.org/officeDocument/2006/customXml" ds:itemID="{4080F2EE-B77E-4A4B-9AD8-DF29CC1FFB71}">
+<ds:datastoreItem xmlns:ds="http://schemas.openxmlformats.org/officeDocument/2006/customXml" ds:itemID="{EFE738C0-A6C6-43AF-AE2E-D22DFC3A402D}">
   <ds:schemaRefs>
     <ds:schemaRef ds:uri="http://schemas.openxmlformats.org/officeDocument/2006/bibliography"/>
   </ds:schemaRefs>

</xml_diff>